<commit_message>
Final commit before delivery
</commit_message>
<xml_diff>
--- a/docs/FinalReport.docx
+++ b/docs/FinalReport.docx
@@ -2261,17 +2261,7 @@
           <w:szCs w:val="20"/>
           <w:lang w:val="en-AU"/>
         </w:rPr>
-        <w:t>omp_get_</w:t>
-      </w:r>
-      <w:proofErr w:type="gramStart"/>
-      <w:r>
-        <w:rPr>
-          <w:rFonts w:ascii="Arial" w:hAnsi="Arial" w:cs="Arial"/>
-          <w:sz w:val="20"/>
-          <w:szCs w:val="20"/>
-          <w:lang w:val="en-AU"/>
-        </w:rPr>
-        <w:t>wtime</w:t>
+        <w:t>omp_get_wtime</w:t>
       </w:r>
       <w:proofErr w:type="spellEnd"/>
       <w:r>
@@ -2281,17 +2271,50 @@
           <w:szCs w:val="20"/>
           <w:lang w:val="en-AU"/>
         </w:rPr>
-        <w:t>(</w:t>
-      </w:r>
-      <w:proofErr w:type="gramEnd"/>
-      <w:r>
-        <w:rPr>
-          <w:rFonts w:ascii="Arial" w:hAnsi="Arial" w:cs="Arial"/>
-          <w:sz w:val="20"/>
-          <w:szCs w:val="20"/>
-          <w:lang w:val="en-AU"/>
-        </w:rPr>
-        <w:t xml:space="preserve">) function, and were scoped only for simulations of the N-Body problem, excluding any time overhead for simulation initialization and teardown. </w:t>
+        <w:t xml:space="preserve">() function, and were scoped only for simulations of the N-Body problem, excluding any time overhead for simulation initialization and teardown. </w:t>
+      </w:r>
+    </w:p>
+    <w:p>
+      <w:pPr>
+        <w:spacing w:line="240" w:lineRule="auto"/>
+        <w:jc w:val="both"/>
+        <w:rPr>
+          <w:rFonts w:ascii="Arial" w:hAnsi="Arial" w:cs="Arial"/>
+          <w:b/>
+          <w:sz w:val="20"/>
+          <w:szCs w:val="20"/>
+          <w:lang w:val="en-AU"/>
+        </w:rPr>
+      </w:pPr>
+      <w:r>
+        <w:rPr>
+          <w:rFonts w:ascii="Arial" w:hAnsi="Arial" w:cs="Arial"/>
+          <w:color w:val="000000"/>
+          <w:sz w:val="20"/>
+          <w:szCs w:val="20"/>
+          <w:shd w:val="clear" w:color="auto" w:fill="FFFFFF"/>
+        </w:rPr>
+        <w:t>This research has been carried out using computational facilities procured through the European Regional Development Fund, Project ERDF-080 ‘A Supercomputing Laboratory for the University of Malta’</w:t>
+      </w:r>
+      <w:r>
+        <w:rPr>
+          <w:rFonts w:ascii="Arial" w:hAnsi="Arial" w:cs="Arial"/>
+          <w:color w:val="000000"/>
+          <w:sz w:val="20"/>
+          <w:szCs w:val="20"/>
+          <w:shd w:val="clear" w:color="auto" w:fill="FFFFFF"/>
+        </w:rPr>
+        <w:t xml:space="preserve"> [5</w:t>
+      </w:r>
+      <w:r>
+        <w:rPr>
+          <w:rFonts w:ascii="Arial" w:hAnsi="Arial" w:cs="Arial"/>
+          <w:color w:val="000000"/>
+          <w:sz w:val="20"/>
+          <w:szCs w:val="20"/>
+          <w:shd w:val="clear" w:color="auto" w:fill="FFFFFF"/>
+        </w:rPr>
+        <w:t>]</w:t>
       </w:r>
     </w:p>
     <w:p>
@@ -3291,7 +3314,6 @@
                 <w:rFonts w:ascii="Arial" w:hAnsi="Arial" w:cs="Arial"/>
                 <w:color w:val="000000"/>
               </w:rPr>
-              <w:lastRenderedPageBreak/>
               <w:t>2</w:t>
             </w:r>
           </w:p>
@@ -4613,6 +4635,7 @@
           <w:rFonts w:ascii="Arial" w:hAnsi="Arial" w:cs="Arial"/>
           <w:lang w:val="en-AU"/>
         </w:rPr>
+        <w:lastRenderedPageBreak/>
         <w:t>Table 5</w:t>
       </w:r>
       <w:r>
@@ -4634,7 +4657,6 @@
         <w:rPr>
           <w:rFonts w:ascii="Arial" w:hAnsi="Arial" w:cs="Arial"/>
         </w:rPr>
-        <w:lastRenderedPageBreak/>
         <w:pict>
           <v:shape id="_x0000_i1027" type="#_x0000_t75" style="width:215.15pt;height:161.6pt">
             <v:imagedata r:id="rId12" o:title="OPENMP - 4096 Particles"/>
@@ -5506,7 +5528,6 @@
           <w:szCs w:val="20"/>
           <w:lang w:val="en-AU"/>
         </w:rPr>
-        <w:lastRenderedPageBreak/>
         <w:t>Open MPI (x64)</w:t>
       </w:r>
     </w:p>
@@ -6250,7 +6271,6 @@
           <w:szCs w:val="20"/>
           <w:lang w:val="en-AU"/>
         </w:rPr>
-        <w:lastRenderedPageBreak/>
         <w:t>Open MPI (x4096)</w:t>
       </w:r>
     </w:p>
@@ -6996,7 +7016,6 @@
           <w:szCs w:val="20"/>
           <w:lang w:val="en-AU"/>
         </w:rPr>
-        <w:lastRenderedPageBreak/>
         <w:t xml:space="preserve">Open HYBRID </w:t>
       </w:r>
       <w:r>
@@ -7679,21 +7698,7 @@
         <w:rPr>
           <w:rFonts w:ascii="Arial" w:hAnsi="Arial" w:cs="Arial"/>
         </w:rPr>
-        <w:t xml:space="preserve">OPEN </w:t>
-      </w:r>
-      <w:proofErr w:type="gramStart"/>
-      <w:r>
-        <w:rPr>
-          <w:rFonts w:ascii="Arial" w:hAnsi="Arial" w:cs="Arial"/>
-        </w:rPr>
-        <w:t>HYRBRID(</w:t>
-      </w:r>
-      <w:proofErr w:type="gramEnd"/>
-      <w:r>
-        <w:rPr>
-          <w:rFonts w:ascii="Arial" w:hAnsi="Arial" w:cs="Arial"/>
-        </w:rPr>
-        <w:t>1) (64 Particle Count)</w:t>
+        <w:t>OPEN HYRBRID(1) (64 Particle Count)</w:t>
       </w:r>
     </w:p>
     <w:p>
@@ -7764,21 +7769,7 @@
         <w:rPr>
           <w:rFonts w:ascii="Arial" w:hAnsi="Arial" w:cs="Arial"/>
         </w:rPr>
-        <w:t xml:space="preserve"> - OPEN </w:t>
-      </w:r>
-      <w:proofErr w:type="gramStart"/>
-      <w:r>
-        <w:rPr>
-          <w:rFonts w:ascii="Arial" w:hAnsi="Arial" w:cs="Arial"/>
-        </w:rPr>
-        <w:t>HYBRID(</w:t>
-      </w:r>
-      <w:proofErr w:type="gramEnd"/>
-      <w:r>
-        <w:rPr>
-          <w:rFonts w:ascii="Arial" w:hAnsi="Arial" w:cs="Arial"/>
-        </w:rPr>
-        <w:t>1) (64 Particle Count)</w:t>
+        <w:t xml:space="preserve"> - OPEN HYBRID(1) (64 Particle Count)</w:t>
       </w:r>
     </w:p>
     <w:p>
@@ -8450,27 +8441,14 @@
           <w:rFonts w:ascii="Arial" w:hAnsi="Arial" w:cs="Arial"/>
           <w:lang w:val="en-AU"/>
         </w:rPr>
+        <w:lastRenderedPageBreak/>
         <w:t>Table 12</w:t>
       </w:r>
       <w:r>
         <w:rPr>
           <w:rFonts w:ascii="Arial" w:hAnsi="Arial" w:cs="Arial"/>
         </w:rPr>
-        <w:t xml:space="preserve"> - OPEN </w:t>
-      </w:r>
-      <w:proofErr w:type="gramStart"/>
-      <w:r>
-        <w:rPr>
-          <w:rFonts w:ascii="Arial" w:hAnsi="Arial" w:cs="Arial"/>
-        </w:rPr>
-        <w:t>HYBRID(</w:t>
-      </w:r>
-      <w:proofErr w:type="gramEnd"/>
-      <w:r>
-        <w:rPr>
-          <w:rFonts w:ascii="Arial" w:hAnsi="Arial" w:cs="Arial"/>
-        </w:rPr>
-        <w:t>1) (1024 Particle Count)</w:t>
+        <w:t xml:space="preserve"> - OPEN HYBRID(1) (1024 Particle Count)</w:t>
       </w:r>
     </w:p>
     <w:p>
@@ -8485,7 +8463,6 @@
         <w:rPr>
           <w:rFonts w:ascii="Arial" w:hAnsi="Arial" w:cs="Arial"/>
         </w:rPr>
-        <w:lastRenderedPageBreak/>
         <w:pict>
           <v:shape id="_x0000_i1034" type="#_x0000_t75" style="width:215.15pt;height:161.6pt">
             <v:imagedata r:id="rId19" o:title="OPENHYBRID(x1) - 1024 Particles"/>
@@ -8542,21 +8519,7 @@
         <w:rPr>
           <w:rFonts w:ascii="Arial" w:hAnsi="Arial" w:cs="Arial"/>
         </w:rPr>
-        <w:t xml:space="preserve"> - OPEN </w:t>
-      </w:r>
-      <w:proofErr w:type="gramStart"/>
-      <w:r>
-        <w:rPr>
-          <w:rFonts w:ascii="Arial" w:hAnsi="Arial" w:cs="Arial"/>
-        </w:rPr>
-        <w:t>HYBRID(</w:t>
-      </w:r>
-      <w:proofErr w:type="gramEnd"/>
-      <w:r>
-        <w:rPr>
-          <w:rFonts w:ascii="Arial" w:hAnsi="Arial" w:cs="Arial"/>
-        </w:rPr>
-        <w:t>1) (1024 Particle Count)</w:t>
+        <w:t xml:space="preserve"> - OPEN HYBRID(1) (1024 Particle Count)</w:t>
       </w:r>
     </w:p>
     <w:p>
@@ -9239,21 +9202,7 @@
         <w:rPr>
           <w:rFonts w:ascii="Arial" w:hAnsi="Arial" w:cs="Arial"/>
         </w:rPr>
-        <w:t xml:space="preserve"> - OPEN </w:t>
-      </w:r>
-      <w:proofErr w:type="gramStart"/>
-      <w:r>
-        <w:rPr>
-          <w:rFonts w:ascii="Arial" w:hAnsi="Arial" w:cs="Arial"/>
-        </w:rPr>
-        <w:t>HYBRID(</w:t>
-      </w:r>
-      <w:proofErr w:type="gramEnd"/>
-      <w:r>
-        <w:rPr>
-          <w:rFonts w:ascii="Arial" w:hAnsi="Arial" w:cs="Arial"/>
-        </w:rPr>
-        <w:t>1) (4096 Particle Count)</w:t>
+        <w:t xml:space="preserve"> - OPEN HYBRID(1) (4096 Particle Count)</w:t>
       </w:r>
     </w:p>
     <w:p>
@@ -9324,21 +9273,7 @@
         <w:rPr>
           <w:rFonts w:ascii="Arial" w:hAnsi="Arial" w:cs="Arial"/>
         </w:rPr>
-        <w:t xml:space="preserve"> - OPEN </w:t>
-      </w:r>
-      <w:proofErr w:type="gramStart"/>
-      <w:r>
-        <w:rPr>
-          <w:rFonts w:ascii="Arial" w:hAnsi="Arial" w:cs="Arial"/>
-        </w:rPr>
-        <w:t>HYBRID(</w:t>
-      </w:r>
-      <w:proofErr w:type="gramEnd"/>
-      <w:r>
-        <w:rPr>
-          <w:rFonts w:ascii="Arial" w:hAnsi="Arial" w:cs="Arial"/>
-        </w:rPr>
-        <w:t>1) (4096 Particle Count)</w:t>
+        <w:t xml:space="preserve"> - OPEN HYBRID(1) (4096 Particle Count)</w:t>
       </w:r>
     </w:p>
     <w:p>
@@ -9369,7 +9304,6 @@
           <w:szCs w:val="20"/>
           <w:lang w:val="en-AU"/>
         </w:rPr>
-        <w:lastRenderedPageBreak/>
         <w:t>Open HYBRID – 1 Node (x16384)</w:t>
       </w:r>
     </w:p>
@@ -10005,21 +9939,7 @@
         <w:rPr>
           <w:rFonts w:ascii="Arial" w:hAnsi="Arial" w:cs="Arial"/>
         </w:rPr>
-        <w:t xml:space="preserve">Table 14 - OPEN </w:t>
-      </w:r>
-      <w:proofErr w:type="gramStart"/>
-      <w:r>
-        <w:rPr>
-          <w:rFonts w:ascii="Arial" w:hAnsi="Arial" w:cs="Arial"/>
-        </w:rPr>
-        <w:t>HYBRID(</w:t>
-      </w:r>
-      <w:proofErr w:type="gramEnd"/>
-      <w:r>
-        <w:rPr>
-          <w:rFonts w:ascii="Arial" w:hAnsi="Arial" w:cs="Arial"/>
-        </w:rPr>
-        <w:t>1) (16384 Particle Count)</w:t>
+        <w:t>Table 14 - OPEN HYBRID(1) (16384 Particle Count)</w:t>
       </w:r>
     </w:p>
     <w:p>
@@ -10090,21 +10010,7 @@
         <w:rPr>
           <w:rFonts w:ascii="Arial" w:hAnsi="Arial" w:cs="Arial"/>
         </w:rPr>
-        <w:t xml:space="preserve"> - OPEN </w:t>
-      </w:r>
-      <w:proofErr w:type="gramStart"/>
-      <w:r>
-        <w:rPr>
-          <w:rFonts w:ascii="Arial" w:hAnsi="Arial" w:cs="Arial"/>
-        </w:rPr>
-        <w:t>HYBRID(</w:t>
-      </w:r>
-      <w:proofErr w:type="gramEnd"/>
-      <w:r>
-        <w:rPr>
-          <w:rFonts w:ascii="Arial" w:hAnsi="Arial" w:cs="Arial"/>
-        </w:rPr>
-        <w:t>1) (16384 Particle Count)</w:t>
+        <w:t xml:space="preserve"> - OPEN HYBRID(1) (16384 Particle Count)</w:t>
       </w:r>
     </w:p>
     <w:p>
@@ -10762,21 +10668,7 @@
         <w:rPr>
           <w:rFonts w:ascii="Arial" w:hAnsi="Arial" w:cs="Arial"/>
         </w:rPr>
-        <w:t xml:space="preserve">Table 15 - OPEN </w:t>
-      </w:r>
-      <w:proofErr w:type="gramStart"/>
-      <w:r>
-        <w:rPr>
-          <w:rFonts w:ascii="Arial" w:hAnsi="Arial" w:cs="Arial"/>
-        </w:rPr>
-        <w:t>HYBRID(</w:t>
-      </w:r>
-      <w:proofErr w:type="gramEnd"/>
-      <w:r>
-        <w:rPr>
-          <w:rFonts w:ascii="Arial" w:hAnsi="Arial" w:cs="Arial"/>
-        </w:rPr>
-        <w:t>2) (64 Particle Count)</w:t>
+        <w:t>Table 15 - OPEN HYBRID(2) (64 Particle Count)</w:t>
       </w:r>
     </w:p>
     <w:p>
@@ -10848,21 +10740,7 @@
         <w:rPr>
           <w:rFonts w:ascii="Arial" w:hAnsi="Arial" w:cs="Arial"/>
         </w:rPr>
-        <w:t xml:space="preserve"> - OPEN </w:t>
-      </w:r>
-      <w:proofErr w:type="gramStart"/>
-      <w:r>
-        <w:rPr>
-          <w:rFonts w:ascii="Arial" w:hAnsi="Arial" w:cs="Arial"/>
-        </w:rPr>
-        <w:t>HYBRID(</w:t>
-      </w:r>
-      <w:proofErr w:type="gramEnd"/>
-      <w:r>
-        <w:rPr>
-          <w:rFonts w:ascii="Arial" w:hAnsi="Arial" w:cs="Arial"/>
-        </w:rPr>
-        <w:t>2) (64 Particle Count)</w:t>
+        <w:t xml:space="preserve"> - OPEN HYBRID(2) (64 Particle Count)</w:t>
       </w:r>
     </w:p>
     <w:p>
@@ -11533,21 +11411,7 @@
         <w:rPr>
           <w:rFonts w:ascii="Arial" w:hAnsi="Arial" w:cs="Arial"/>
         </w:rPr>
-        <w:t xml:space="preserve">Table 16 - OPEN </w:t>
-      </w:r>
-      <w:proofErr w:type="gramStart"/>
-      <w:r>
-        <w:rPr>
-          <w:rFonts w:ascii="Arial" w:hAnsi="Arial" w:cs="Arial"/>
-        </w:rPr>
-        <w:t>HYBRID(</w:t>
-      </w:r>
-      <w:proofErr w:type="gramEnd"/>
-      <w:r>
-        <w:rPr>
-          <w:rFonts w:ascii="Arial" w:hAnsi="Arial" w:cs="Arial"/>
-        </w:rPr>
-        <w:t>2) (1024 Particle Count)</w:t>
+        <w:t>Table 16 - OPEN HYBRID(2) (1024 Particle Count)</w:t>
       </w:r>
     </w:p>
     <w:p>
@@ -11618,21 +11482,7 @@
         <w:rPr>
           <w:rFonts w:ascii="Arial" w:hAnsi="Arial" w:cs="Arial"/>
         </w:rPr>
-        <w:t xml:space="preserve"> - OPEN </w:t>
-      </w:r>
-      <w:proofErr w:type="gramStart"/>
-      <w:r>
-        <w:rPr>
-          <w:rFonts w:ascii="Arial" w:hAnsi="Arial" w:cs="Arial"/>
-        </w:rPr>
-        <w:t>HYBRID(</w:t>
-      </w:r>
-      <w:proofErr w:type="gramEnd"/>
-      <w:r>
-        <w:rPr>
-          <w:rFonts w:ascii="Arial" w:hAnsi="Arial" w:cs="Arial"/>
-        </w:rPr>
-        <w:t>2) (1024 Particle Count)</w:t>
+        <w:t xml:space="preserve"> - OPEN HYBRID(2) (1024 Particle Count)</w:t>
       </w:r>
     </w:p>
     <w:p>
@@ -12307,21 +12157,7 @@
         <w:rPr>
           <w:rFonts w:ascii="Arial" w:hAnsi="Arial" w:cs="Arial"/>
         </w:rPr>
-        <w:t xml:space="preserve"> - OPEN </w:t>
-      </w:r>
-      <w:proofErr w:type="gramStart"/>
-      <w:r>
-        <w:rPr>
-          <w:rFonts w:ascii="Arial" w:hAnsi="Arial" w:cs="Arial"/>
-        </w:rPr>
-        <w:t>HYBRID(</w:t>
-      </w:r>
-      <w:proofErr w:type="gramEnd"/>
-      <w:r>
-        <w:rPr>
-          <w:rFonts w:ascii="Arial" w:hAnsi="Arial" w:cs="Arial"/>
-        </w:rPr>
-        <w:t>2) (4096 Particle Count)</w:t>
+        <w:t xml:space="preserve"> - OPEN HYBRID(2) (4096 Particle Count)</w:t>
       </w:r>
     </w:p>
     <w:p>
@@ -12392,21 +12228,7 @@
         <w:rPr>
           <w:rFonts w:ascii="Arial" w:hAnsi="Arial" w:cs="Arial"/>
         </w:rPr>
-        <w:t xml:space="preserve"> - OPEN </w:t>
-      </w:r>
-      <w:proofErr w:type="gramStart"/>
-      <w:r>
-        <w:rPr>
-          <w:rFonts w:ascii="Arial" w:hAnsi="Arial" w:cs="Arial"/>
-        </w:rPr>
-        <w:t>HYBRID(</w:t>
-      </w:r>
-      <w:proofErr w:type="gramEnd"/>
-      <w:r>
-        <w:rPr>
-          <w:rFonts w:ascii="Arial" w:hAnsi="Arial" w:cs="Arial"/>
-        </w:rPr>
-        <w:t>2) (4096 Particle Count)</w:t>
+        <w:t xml:space="preserve"> - OPEN HYBRID(2) (4096 Particle Count)</w:t>
       </w:r>
     </w:p>
     <w:p>
@@ -13091,21 +12913,7 @@
         <w:rPr>
           <w:rFonts w:ascii="Arial" w:hAnsi="Arial" w:cs="Arial"/>
         </w:rPr>
-        <w:t xml:space="preserve"> - OPEN </w:t>
-      </w:r>
-      <w:proofErr w:type="gramStart"/>
-      <w:r>
-        <w:rPr>
-          <w:rFonts w:ascii="Arial" w:hAnsi="Arial" w:cs="Arial"/>
-        </w:rPr>
-        <w:t>HYBRID(</w:t>
-      </w:r>
-      <w:proofErr w:type="gramEnd"/>
-      <w:r>
-        <w:rPr>
-          <w:rFonts w:ascii="Arial" w:hAnsi="Arial" w:cs="Arial"/>
-        </w:rPr>
-        <w:t>2) (16384 Particle Count)</w:t>
+        <w:t xml:space="preserve"> - OPEN HYBRID(2) (16384 Particle Count)</w:t>
       </w:r>
     </w:p>
     <w:p>
@@ -13177,21 +12985,7 @@
         <w:rPr>
           <w:rFonts w:ascii="Arial" w:hAnsi="Arial" w:cs="Arial"/>
         </w:rPr>
-        <w:t xml:space="preserve"> - OPEN </w:t>
-      </w:r>
-      <w:proofErr w:type="gramStart"/>
-      <w:r>
-        <w:rPr>
-          <w:rFonts w:ascii="Arial" w:hAnsi="Arial" w:cs="Arial"/>
-        </w:rPr>
-        <w:t>HYBRID(</w:t>
-      </w:r>
-      <w:proofErr w:type="gramEnd"/>
-      <w:r>
-        <w:rPr>
-          <w:rFonts w:ascii="Arial" w:hAnsi="Arial" w:cs="Arial"/>
-        </w:rPr>
-        <w:t>2) (16384 Particle Count)</w:t>
+        <w:t xml:space="preserve"> - OPEN HYBRID(2) (16384 Particle Count)</w:t>
       </w:r>
     </w:p>
     <w:p>
@@ -13862,21 +13656,7 @@
         <w:rPr>
           <w:rFonts w:ascii="Arial" w:hAnsi="Arial" w:cs="Arial"/>
         </w:rPr>
-        <w:t xml:space="preserve">Table 19 - OPEN </w:t>
-      </w:r>
-      <w:proofErr w:type="gramStart"/>
-      <w:r>
-        <w:rPr>
-          <w:rFonts w:ascii="Arial" w:hAnsi="Arial" w:cs="Arial"/>
-        </w:rPr>
-        <w:t>HYBRID(</w:t>
-      </w:r>
-      <w:proofErr w:type="gramEnd"/>
-      <w:r>
-        <w:rPr>
-          <w:rFonts w:ascii="Arial" w:hAnsi="Arial" w:cs="Arial"/>
-        </w:rPr>
-        <w:t>3) (64 Particle Count)</w:t>
+        <w:t>Table 19 - OPEN HYBRID(3) (64 Particle Count)</w:t>
       </w:r>
     </w:p>
     <w:p>
@@ -13952,21 +13732,7 @@
         <w:rPr>
           <w:rFonts w:ascii="Arial" w:hAnsi="Arial" w:cs="Arial"/>
         </w:rPr>
-        <w:t xml:space="preserve"> - OPEN </w:t>
-      </w:r>
-      <w:proofErr w:type="gramStart"/>
-      <w:r>
-        <w:rPr>
-          <w:rFonts w:ascii="Arial" w:hAnsi="Arial" w:cs="Arial"/>
-        </w:rPr>
-        <w:t>HYBRID(</w:t>
-      </w:r>
-      <w:proofErr w:type="gramEnd"/>
-      <w:r>
-        <w:rPr>
-          <w:rFonts w:ascii="Arial" w:hAnsi="Arial" w:cs="Arial"/>
-        </w:rPr>
-        <w:t>3) (64 Particle Count)</w:t>
+        <w:t xml:space="preserve"> - OPEN HYBRID(3) (64 Particle Count)</w:t>
       </w:r>
     </w:p>
     <w:p>
@@ -14633,21 +14399,7 @@
         <w:rPr>
           <w:rFonts w:ascii="Arial" w:hAnsi="Arial" w:cs="Arial"/>
         </w:rPr>
-        <w:t xml:space="preserve">Table 20 - OPEN </w:t>
-      </w:r>
-      <w:proofErr w:type="gramStart"/>
-      <w:r>
-        <w:rPr>
-          <w:rFonts w:ascii="Arial" w:hAnsi="Arial" w:cs="Arial"/>
-        </w:rPr>
-        <w:t>HYBRID(</w:t>
-      </w:r>
-      <w:proofErr w:type="gramEnd"/>
-      <w:r>
-        <w:rPr>
-          <w:rFonts w:ascii="Arial" w:hAnsi="Arial" w:cs="Arial"/>
-        </w:rPr>
-        <w:t>3) (1024 Particle Count)</w:t>
+        <w:t>Table 20 - OPEN HYBRID(3) (1024 Particle Count)</w:t>
       </w:r>
     </w:p>
     <w:p>
@@ -14718,21 +14470,7 @@
         <w:rPr>
           <w:rFonts w:ascii="Arial" w:hAnsi="Arial" w:cs="Arial"/>
         </w:rPr>
-        <w:t xml:space="preserve"> - OPEN </w:t>
-      </w:r>
-      <w:proofErr w:type="gramStart"/>
-      <w:r>
-        <w:rPr>
-          <w:rFonts w:ascii="Arial" w:hAnsi="Arial" w:cs="Arial"/>
-        </w:rPr>
-        <w:t>HYBRID(</w:t>
-      </w:r>
-      <w:proofErr w:type="gramEnd"/>
-      <w:r>
-        <w:rPr>
-          <w:rFonts w:ascii="Arial" w:hAnsi="Arial" w:cs="Arial"/>
-        </w:rPr>
-        <w:t>3) (1024 Particle Count)</w:t>
+        <w:t xml:space="preserve"> - OPEN HYBRID(3) (1024 Particle Count)</w:t>
       </w:r>
     </w:p>
     <w:p>
@@ -15403,21 +15141,7 @@
         <w:rPr>
           <w:rFonts w:ascii="Arial" w:hAnsi="Arial" w:cs="Arial"/>
         </w:rPr>
-        <w:t xml:space="preserve">Table 21 - OPEN </w:t>
-      </w:r>
-      <w:proofErr w:type="gramStart"/>
-      <w:r>
-        <w:rPr>
-          <w:rFonts w:ascii="Arial" w:hAnsi="Arial" w:cs="Arial"/>
-        </w:rPr>
-        <w:t>HYBRID(</w:t>
-      </w:r>
-      <w:proofErr w:type="gramEnd"/>
-      <w:r>
-        <w:rPr>
-          <w:rFonts w:ascii="Arial" w:hAnsi="Arial" w:cs="Arial"/>
-        </w:rPr>
-        <w:t>3) (4096 Particle Count)</w:t>
+        <w:t>Table 21 - OPEN HYBRID(3) (4096 Particle Count)</w:t>
       </w:r>
     </w:p>
     <w:p>
@@ -15489,21 +15213,7 @@
         <w:rPr>
           <w:rFonts w:ascii="Arial" w:hAnsi="Arial" w:cs="Arial"/>
         </w:rPr>
-        <w:t xml:space="preserve"> - OPEN </w:t>
-      </w:r>
-      <w:proofErr w:type="gramStart"/>
-      <w:r>
-        <w:rPr>
-          <w:rFonts w:ascii="Arial" w:hAnsi="Arial" w:cs="Arial"/>
-        </w:rPr>
-        <w:t>HYBRID(</w:t>
-      </w:r>
-      <w:proofErr w:type="gramEnd"/>
-      <w:r>
-        <w:rPr>
-          <w:rFonts w:ascii="Arial" w:hAnsi="Arial" w:cs="Arial"/>
-        </w:rPr>
-        <w:t>3) (4096 Particle Count)</w:t>
+        <w:t xml:space="preserve"> - OPEN HYBRID(3) (4096 Particle Count)</w:t>
       </w:r>
     </w:p>
     <w:p>
@@ -16174,21 +15884,7 @@
         <w:rPr>
           <w:rFonts w:ascii="Arial" w:hAnsi="Arial" w:cs="Arial"/>
         </w:rPr>
-        <w:t xml:space="preserve">Table 22 - OPEN </w:t>
-      </w:r>
-      <w:proofErr w:type="gramStart"/>
-      <w:r>
-        <w:rPr>
-          <w:rFonts w:ascii="Arial" w:hAnsi="Arial" w:cs="Arial"/>
-        </w:rPr>
-        <w:t>HYBRID(</w:t>
-      </w:r>
-      <w:proofErr w:type="gramEnd"/>
-      <w:r>
-        <w:rPr>
-          <w:rFonts w:ascii="Arial" w:hAnsi="Arial" w:cs="Arial"/>
-        </w:rPr>
-        <w:t>3) (16384 Particle Count)</w:t>
+        <w:t>Table 22 - OPEN HYBRID(3) (16384 Particle Count)</w:t>
       </w:r>
     </w:p>
     <w:p>
@@ -16259,21 +15955,7 @@
         <w:rPr>
           <w:rFonts w:ascii="Arial" w:hAnsi="Arial" w:cs="Arial"/>
         </w:rPr>
-        <w:t xml:space="preserve"> - OPEN </w:t>
-      </w:r>
-      <w:proofErr w:type="gramStart"/>
-      <w:r>
-        <w:rPr>
-          <w:rFonts w:ascii="Arial" w:hAnsi="Arial" w:cs="Arial"/>
-        </w:rPr>
-        <w:t>HYBRID(</w:t>
-      </w:r>
-      <w:proofErr w:type="gramEnd"/>
-      <w:r>
-        <w:rPr>
-          <w:rFonts w:ascii="Arial" w:hAnsi="Arial" w:cs="Arial"/>
-        </w:rPr>
-        <w:t>3) (16384 Particle Count)</w:t>
+        <w:t xml:space="preserve"> - OPEN HYBRID(3) (16384 Particle Count)</w:t>
       </w:r>
     </w:p>
     <w:p>
@@ -16940,21 +16622,7 @@
         <w:rPr>
           <w:rFonts w:ascii="Arial" w:hAnsi="Arial" w:cs="Arial"/>
         </w:rPr>
-        <w:t xml:space="preserve">Table 23 - OPEN </w:t>
-      </w:r>
-      <w:proofErr w:type="gramStart"/>
-      <w:r>
-        <w:rPr>
-          <w:rFonts w:ascii="Arial" w:hAnsi="Arial" w:cs="Arial"/>
-        </w:rPr>
-        <w:t>HYBRID(</w:t>
-      </w:r>
-      <w:proofErr w:type="gramEnd"/>
-      <w:r>
-        <w:rPr>
-          <w:rFonts w:ascii="Arial" w:hAnsi="Arial" w:cs="Arial"/>
-        </w:rPr>
-        <w:t>4) (64 Particle Count)</w:t>
+        <w:t>Table 23 - OPEN HYBRID(4) (64 Particle Count)</w:t>
       </w:r>
     </w:p>
     <w:p>
@@ -17025,21 +16693,7 @@
         <w:rPr>
           <w:rFonts w:ascii="Arial" w:hAnsi="Arial" w:cs="Arial"/>
         </w:rPr>
-        <w:t xml:space="preserve"> - OPEN </w:t>
-      </w:r>
-      <w:proofErr w:type="gramStart"/>
-      <w:r>
-        <w:rPr>
-          <w:rFonts w:ascii="Arial" w:hAnsi="Arial" w:cs="Arial"/>
-        </w:rPr>
-        <w:t>HYBRID(</w:t>
-      </w:r>
-      <w:proofErr w:type="gramEnd"/>
-      <w:r>
-        <w:rPr>
-          <w:rFonts w:ascii="Arial" w:hAnsi="Arial" w:cs="Arial"/>
-        </w:rPr>
-        <w:t>4) (64 Particle Count)</w:t>
+        <w:t xml:space="preserve"> - OPEN HYBRID(4) (64 Particle Count)</w:t>
       </w:r>
     </w:p>
     <w:p>
@@ -17728,21 +17382,7 @@
         <w:rPr>
           <w:rFonts w:ascii="Arial" w:hAnsi="Arial" w:cs="Arial"/>
         </w:rPr>
-        <w:t xml:space="preserve"> - OPEN </w:t>
-      </w:r>
-      <w:proofErr w:type="gramStart"/>
-      <w:r>
-        <w:rPr>
-          <w:rFonts w:ascii="Arial" w:hAnsi="Arial" w:cs="Arial"/>
-        </w:rPr>
-        <w:t>HYBRID(</w:t>
-      </w:r>
-      <w:proofErr w:type="gramEnd"/>
-      <w:r>
-        <w:rPr>
-          <w:rFonts w:ascii="Arial" w:hAnsi="Arial" w:cs="Arial"/>
-        </w:rPr>
-        <w:t>4) (1024 Particle Count)</w:t>
+        <w:t xml:space="preserve"> - OPEN HYBRID(4) (1024 Particle Count)</w:t>
       </w:r>
     </w:p>
     <w:p>
@@ -17814,21 +17454,7 @@
         <w:rPr>
           <w:rFonts w:ascii="Arial" w:hAnsi="Arial" w:cs="Arial"/>
         </w:rPr>
-        <w:t xml:space="preserve"> - OPEN </w:t>
-      </w:r>
-      <w:proofErr w:type="gramStart"/>
-      <w:r>
-        <w:rPr>
-          <w:rFonts w:ascii="Arial" w:hAnsi="Arial" w:cs="Arial"/>
-        </w:rPr>
-        <w:t>HYBRID(</w:t>
-      </w:r>
-      <w:proofErr w:type="gramEnd"/>
-      <w:r>
-        <w:rPr>
-          <w:rFonts w:ascii="Arial" w:hAnsi="Arial" w:cs="Arial"/>
-        </w:rPr>
-        <w:t>4) (1024 Particle Count)</w:t>
+        <w:t xml:space="preserve"> - OPEN HYBRID(4) (1024 Particle Count)</w:t>
       </w:r>
     </w:p>
     <w:p>
@@ -18494,21 +18120,7 @@
         <w:rPr>
           <w:rFonts w:ascii="Arial" w:hAnsi="Arial" w:cs="Arial"/>
         </w:rPr>
-        <w:t xml:space="preserve"> - OPEN </w:t>
-      </w:r>
-      <w:proofErr w:type="gramStart"/>
-      <w:r>
-        <w:rPr>
-          <w:rFonts w:ascii="Arial" w:hAnsi="Arial" w:cs="Arial"/>
-        </w:rPr>
-        <w:t>HYBRID(</w:t>
-      </w:r>
-      <w:proofErr w:type="gramEnd"/>
-      <w:r>
-        <w:rPr>
-          <w:rFonts w:ascii="Arial" w:hAnsi="Arial" w:cs="Arial"/>
-        </w:rPr>
-        <w:t>4) (4096 Particle Count)</w:t>
+        <w:t xml:space="preserve"> - OPEN HYBRID(4) (4096 Particle Count)</w:t>
       </w:r>
     </w:p>
     <w:p>
@@ -18579,21 +18191,7 @@
         <w:rPr>
           <w:rFonts w:ascii="Arial" w:hAnsi="Arial" w:cs="Arial"/>
         </w:rPr>
-        <w:t xml:space="preserve"> - OPEN </w:t>
-      </w:r>
-      <w:proofErr w:type="gramStart"/>
-      <w:r>
-        <w:rPr>
-          <w:rFonts w:ascii="Arial" w:hAnsi="Arial" w:cs="Arial"/>
-        </w:rPr>
-        <w:t>HYBRID(</w:t>
-      </w:r>
-      <w:proofErr w:type="gramEnd"/>
-      <w:r>
-        <w:rPr>
-          <w:rFonts w:ascii="Arial" w:hAnsi="Arial" w:cs="Arial"/>
-        </w:rPr>
-        <w:t>4) (4096 Particle Count)</w:t>
+        <w:t xml:space="preserve"> - OPEN HYBRID(4) (4096 Particle Count)</w:t>
       </w:r>
     </w:p>
     <w:p>
@@ -19273,21 +18871,7 @@
         <w:rPr>
           <w:rFonts w:ascii="Arial" w:hAnsi="Arial" w:cs="Arial"/>
         </w:rPr>
-        <w:t xml:space="preserve">Table 26 - OPEN </w:t>
-      </w:r>
-      <w:proofErr w:type="gramStart"/>
-      <w:r>
-        <w:rPr>
-          <w:rFonts w:ascii="Arial" w:hAnsi="Arial" w:cs="Arial"/>
-        </w:rPr>
-        <w:t>HYBRID(</w:t>
-      </w:r>
-      <w:proofErr w:type="gramEnd"/>
-      <w:r>
-        <w:rPr>
-          <w:rFonts w:ascii="Arial" w:hAnsi="Arial" w:cs="Arial"/>
-        </w:rPr>
-        <w:t>4) (16384 Particle Count)</w:t>
+        <w:t>Table 26 - OPEN HYBRID(4) (16384 Particle Count)</w:t>
       </w:r>
     </w:p>
     <w:p>
@@ -19358,21 +18942,7 @@
         <w:rPr>
           <w:rFonts w:ascii="Arial" w:hAnsi="Arial" w:cs="Arial"/>
         </w:rPr>
-        <w:t xml:space="preserve"> - OPEN </w:t>
-      </w:r>
-      <w:proofErr w:type="gramStart"/>
-      <w:r>
-        <w:rPr>
-          <w:rFonts w:ascii="Arial" w:hAnsi="Arial" w:cs="Arial"/>
-        </w:rPr>
-        <w:t>HYBRID(</w:t>
-      </w:r>
-      <w:proofErr w:type="gramEnd"/>
-      <w:r>
-        <w:rPr>
-          <w:rFonts w:ascii="Arial" w:hAnsi="Arial" w:cs="Arial"/>
-        </w:rPr>
-        <w:t>4) (16384 Particle Count)</w:t>
+        <w:t xml:space="preserve"> - OPEN HYBRID(4) (16384 Particle Count)</w:t>
       </w:r>
     </w:p>
     <w:p>
@@ -19709,6 +19279,835 @@
         <w:jc w:val="both"/>
         <w:rPr>
           <w:rFonts w:ascii="Arial" w:hAnsi="Arial" w:cs="Arial"/>
+          <w:sz w:val="20"/>
+          <w:szCs w:val="20"/>
+          <w:lang w:val="en-AU"/>
+        </w:rPr>
+      </w:pPr>
+      <w:r>
+        <w:rPr>
+          <w:rFonts w:ascii="Arial" w:hAnsi="Arial" w:cs="Arial"/>
+          <w:sz w:val="20"/>
+          <w:szCs w:val="20"/>
+          <w:lang w:val="en-AU"/>
+        </w:rPr>
+        <w:t xml:space="preserve">The following performance speed-ups were calculated and plotted, each based on the various input files. For the smaller particle files, the expected speed-up </w:t>
+      </w:r>
+      <w:r>
+        <w:rPr>
+          <w:rFonts w:ascii="Arial" w:hAnsi="Arial" w:cs="Arial"/>
+          <w:sz w:val="20"/>
+          <w:szCs w:val="20"/>
+          <w:lang w:val="en-AU"/>
+        </w:rPr>
+        <w:t>curve dips all most from the beginning, rendering any implementations of 2 or more nodes being less effective than a sequential version of the N-Body simulator</w:t>
+      </w:r>
+      <w:r>
+        <w:rPr>
+          <w:rFonts w:ascii="Arial" w:hAnsi="Arial" w:cs="Arial"/>
+          <w:sz w:val="20"/>
+          <w:szCs w:val="20"/>
+          <w:lang w:val="en-AU"/>
+        </w:rPr>
+        <w:t>.</w:t>
+      </w:r>
+    </w:p>
+    <w:p>
+      <w:pPr>
+        <w:keepNext/>
+        <w:spacing w:line="240" w:lineRule="auto"/>
+        <w:jc w:val="both"/>
+      </w:pPr>
+      <w:r>
+        <w:rPr>
+          <w:rFonts w:ascii="Arial" w:hAnsi="Arial" w:cs="Arial"/>
+          <w:sz w:val="20"/>
+          <w:szCs w:val="20"/>
+          <w:lang w:val="en-AU"/>
+        </w:rPr>
+        <w:lastRenderedPageBreak/>
+        <w:pict>
+          <v:shape id="_x0000_i1049" type="#_x0000_t75" style="width:3in;height:161.6pt">
+            <v:imagedata r:id="rId34" o:title="OPENHYBRID(x4)_SpeedUp - 64 Particles"/>
+          </v:shape>
+        </w:pict>
+      </w:r>
+    </w:p>
+    <w:p>
+      <w:pPr>
+        <w:pStyle w:val="Caption"/>
+        <w:jc w:val="center"/>
+      </w:pPr>
+      <w:r>
+        <w:t xml:space="preserve">Figure </w:t>
+      </w:r>
+      <w:fldSimple w:instr=" SEQ Figure \* ARABIC ">
+        <w:r>
+          <w:rPr>
+            <w:noProof/>
+          </w:rPr>
+          <w:t>25</w:t>
+        </w:r>
+      </w:fldSimple>
+      <w:r>
+        <w:t xml:space="preserve"> - OPEN HYBRID (64 Particle Speed-Up)</w:t>
+      </w:r>
+    </w:p>
+    <w:p>
+      <w:pPr>
+        <w:keepNext/>
+        <w:spacing w:line="240" w:lineRule="auto"/>
+        <w:jc w:val="both"/>
+      </w:pPr>
+      <w:r>
+        <w:rPr>
+          <w:rFonts w:ascii="Arial" w:hAnsi="Arial" w:cs="Arial"/>
+          <w:sz w:val="20"/>
+          <w:szCs w:val="20"/>
+          <w:lang w:val="en-AU"/>
+        </w:rPr>
+        <w:pict>
+          <v:shape id="_x0000_i1050" type="#_x0000_t75" style="width:3in;height:161.6pt">
+            <v:imagedata r:id="rId35" o:title="OPENMPI_SpeedUp - 64 Particles"/>
+          </v:shape>
+        </w:pict>
+      </w:r>
+    </w:p>
+    <w:p>
+      <w:pPr>
+        <w:pStyle w:val="Caption"/>
+        <w:jc w:val="center"/>
+      </w:pPr>
+      <w:r>
+        <w:t xml:space="preserve">Figure </w:t>
+      </w:r>
+      <w:fldSimple w:instr=" SEQ Figure \* ARABIC ">
+        <w:r>
+          <w:rPr>
+            <w:noProof/>
+          </w:rPr>
+          <w:t>26</w:t>
+        </w:r>
+      </w:fldSimple>
+      <w:r>
+        <w:t xml:space="preserve"> - OPEN MPI (64 Particle Speed-Up)</w:t>
+      </w:r>
+    </w:p>
+    <w:p>
+      <w:pPr>
+        <w:keepNext/>
+        <w:spacing w:line="240" w:lineRule="auto"/>
+        <w:jc w:val="both"/>
+      </w:pPr>
+      <w:r>
+        <w:rPr>
+          <w:rFonts w:ascii="Arial" w:hAnsi="Arial" w:cs="Arial"/>
+          <w:sz w:val="20"/>
+          <w:szCs w:val="20"/>
+          <w:lang w:val="en-AU"/>
+        </w:rPr>
+        <w:pict>
+          <v:shape id="_x0000_i1051" type="#_x0000_t75" style="width:3in;height:161.6pt">
+            <v:imagedata r:id="rId36" o:title="OPENMP_SpeedUp - 64 Particles"/>
+          </v:shape>
+        </w:pict>
+      </w:r>
+    </w:p>
+    <w:p>
+      <w:pPr>
+        <w:pStyle w:val="Caption"/>
+        <w:jc w:val="center"/>
+        <w:rPr>
+          <w:rFonts w:ascii="Arial" w:hAnsi="Arial" w:cs="Arial"/>
+          <w:sz w:val="20"/>
+          <w:szCs w:val="20"/>
+          <w:lang w:val="en-AU"/>
+        </w:rPr>
+      </w:pPr>
+      <w:r>
+        <w:t xml:space="preserve">Figure </w:t>
+      </w:r>
+      <w:fldSimple w:instr=" SEQ Figure \* ARABIC ">
+        <w:r>
+          <w:rPr>
+            <w:noProof/>
+          </w:rPr>
+          <w:t>27</w:t>
+        </w:r>
+      </w:fldSimple>
+      <w:r>
+        <w:t xml:space="preserve"> - OPEN MP (64 Particle Speed-Up)</w:t>
+      </w:r>
+    </w:p>
+    <w:p>
+      <w:pPr>
+        <w:keepNext/>
+        <w:spacing w:line="240" w:lineRule="auto"/>
+        <w:jc w:val="both"/>
+        <w:rPr>
+          <w:rFonts w:ascii="Arial" w:hAnsi="Arial" w:cs="Arial"/>
+          <w:sz w:val="20"/>
+          <w:szCs w:val="20"/>
+          <w:lang w:val="en-AU"/>
+        </w:rPr>
+      </w:pPr>
+      <w:r>
+        <w:rPr>
+          <w:rFonts w:ascii="Arial" w:hAnsi="Arial" w:cs="Arial"/>
+          <w:sz w:val="20"/>
+          <w:szCs w:val="20"/>
+          <w:lang w:val="en-AU"/>
+        </w:rPr>
+        <w:t>These odd readings and plots behave in accordance to Amdahl’s Law of Speedup</w:t>
+      </w:r>
+      <w:r>
+        <w:rPr>
+          <w:rFonts w:ascii="Arial" w:hAnsi="Arial" w:cs="Arial"/>
+          <w:sz w:val="20"/>
+          <w:szCs w:val="20"/>
+          <w:lang w:val="en-AU"/>
+        </w:rPr>
+        <w:t xml:space="preserve"> [4]</w:t>
+      </w:r>
+      <w:r>
+        <w:rPr>
+          <w:rFonts w:ascii="Arial" w:hAnsi="Arial" w:cs="Arial"/>
+          <w:sz w:val="20"/>
+          <w:szCs w:val="20"/>
+          <w:lang w:val="en-AU"/>
+        </w:rPr>
+        <w:t xml:space="preserve">. This can be contributed mainly to the low number of particles and the high amount of inter-process </w:t>
+      </w:r>
+      <w:proofErr w:type="gramStart"/>
+      <w:r>
+        <w:rPr>
+          <w:rFonts w:ascii="Arial" w:hAnsi="Arial" w:cs="Arial"/>
+          <w:sz w:val="20"/>
+          <w:szCs w:val="20"/>
+          <w:lang w:val="en-AU"/>
+        </w:rPr>
+        <w:t>synchronisation  required</w:t>
+      </w:r>
+      <w:proofErr w:type="gramEnd"/>
+      <w:r>
+        <w:rPr>
+          <w:rFonts w:ascii="Arial" w:hAnsi="Arial" w:cs="Arial"/>
+          <w:sz w:val="20"/>
+          <w:szCs w:val="20"/>
+          <w:lang w:val="en-AU"/>
+        </w:rPr>
+        <w:t xml:space="preserve"> to compute the N-Body simulation, effectively spending </w:t>
+      </w:r>
+      <w:r>
+        <w:rPr>
+          <w:rFonts w:ascii="Arial" w:hAnsi="Arial" w:cs="Arial"/>
+          <w:sz w:val="20"/>
+          <w:szCs w:val="20"/>
+          <w:lang w:val="en-AU"/>
+        </w:rPr>
+        <w:lastRenderedPageBreak/>
+        <w:t>more time in organizing and coordinating processes together rather than the actual particle computations.</w:t>
+      </w:r>
+    </w:p>
+    <w:p>
+      <w:pPr>
+        <w:jc w:val="both"/>
+        <w:rPr>
+          <w:rFonts w:ascii="Arial" w:hAnsi="Arial" w:cs="Arial"/>
+          <w:sz w:val="20"/>
+          <w:szCs w:val="20"/>
+          <w:lang w:val="en-AU"/>
+        </w:rPr>
+      </w:pPr>
+      <w:r>
+        <w:rPr>
+          <w:rFonts w:ascii="Arial" w:hAnsi="Arial" w:cs="Arial"/>
+          <w:sz w:val="20"/>
+          <w:szCs w:val="20"/>
+          <w:lang w:val="en-AU"/>
+        </w:rPr>
+        <w:t>The 1024, 4096, 16384 particle runs were similar to each other in terms of speed up. Observed speed up behaved as expected for the Hybrid runs, hitting a drop in overall timing with the more processors added to the computation. Interestingly, runs for Open MPI and Open MP separately behaved in a linear fashion. This phenomenon could be a result of too little data points taken from the experiment, especially so in the case of the Open MPI runs. It could also mean that the threshold point at which overall processor efficiency starts to dip was yet to be established, suggesting that the N-Body simulation could have been parallelized further provided there was enough hardware to support it</w:t>
+      </w:r>
+      <w:r>
+        <w:rPr>
+          <w:rFonts w:ascii="Arial" w:hAnsi="Arial" w:cs="Arial"/>
+          <w:sz w:val="20"/>
+          <w:szCs w:val="20"/>
+          <w:lang w:val="en-AU"/>
+        </w:rPr>
+        <w:t xml:space="preserve"> (for Open MP and Open MPI individually)</w:t>
+      </w:r>
+      <w:r>
+        <w:rPr>
+          <w:rFonts w:ascii="Arial" w:hAnsi="Arial" w:cs="Arial"/>
+          <w:sz w:val="20"/>
+          <w:szCs w:val="20"/>
+          <w:lang w:val="en-AU"/>
+        </w:rPr>
+        <w:t>. Each respective plot can be identified below:</w:t>
+      </w:r>
+    </w:p>
+    <w:p>
+      <w:pPr>
+        <w:keepNext/>
+        <w:spacing w:line="240" w:lineRule="auto"/>
+        <w:jc w:val="both"/>
+        <w:rPr>
+          <w:rFonts w:ascii="Arial" w:hAnsi="Arial" w:cs="Arial"/>
+          <w:sz w:val="20"/>
+          <w:szCs w:val="20"/>
+          <w:lang w:val="en-AU"/>
+        </w:rPr>
+      </w:pPr>
+    </w:p>
+    <w:p>
+      <w:pPr>
+        <w:keepNext/>
+        <w:spacing w:line="240" w:lineRule="auto"/>
+        <w:jc w:val="both"/>
+      </w:pPr>
+      <w:r>
+        <w:rPr>
+          <w:rFonts w:ascii="Arial" w:hAnsi="Arial" w:cs="Arial"/>
+          <w:sz w:val="20"/>
+          <w:szCs w:val="20"/>
+          <w:lang w:val="en-AU"/>
+        </w:rPr>
+        <w:pict>
+          <v:shape id="_x0000_i1052" type="#_x0000_t75" style="width:3in;height:161.6pt">
+            <v:imagedata r:id="rId37" o:title="OPENHYBRID(x4)_SpeedUp - 1024 Particles"/>
+          </v:shape>
+        </w:pict>
+      </w:r>
+    </w:p>
+    <w:p>
+      <w:pPr>
+        <w:pStyle w:val="Caption"/>
+        <w:jc w:val="center"/>
+      </w:pPr>
+      <w:r>
+        <w:t xml:space="preserve">Figure </w:t>
+      </w:r>
+      <w:fldSimple w:instr=" SEQ Figure \* ARABIC ">
+        <w:r>
+          <w:rPr>
+            <w:noProof/>
+          </w:rPr>
+          <w:t>28</w:t>
+        </w:r>
+      </w:fldSimple>
+      <w:r>
+        <w:t xml:space="preserve"> - OPEN HYBRID (1024 Particle Speed-Up)</w:t>
+      </w:r>
+    </w:p>
+    <w:p>
+      <w:pPr>
+        <w:keepNext/>
+        <w:spacing w:line="240" w:lineRule="auto"/>
+        <w:jc w:val="both"/>
+      </w:pPr>
+      <w:r>
+        <w:rPr>
+          <w:rFonts w:ascii="Arial" w:hAnsi="Arial" w:cs="Arial"/>
+          <w:sz w:val="20"/>
+          <w:szCs w:val="20"/>
+          <w:lang w:val="en-AU"/>
+        </w:rPr>
+        <w:lastRenderedPageBreak/>
+        <w:pict>
+          <v:shape id="_x0000_i1053" type="#_x0000_t75" style="width:3in;height:161.6pt">
+            <v:imagedata r:id="rId38" o:title="OPENMPI_SpeedUp - 1024 Particles"/>
+          </v:shape>
+        </w:pict>
+      </w:r>
+    </w:p>
+    <w:p>
+      <w:pPr>
+        <w:pStyle w:val="Caption"/>
+        <w:jc w:val="center"/>
+      </w:pPr>
+      <w:r>
+        <w:t xml:space="preserve">Figure </w:t>
+      </w:r>
+      <w:fldSimple w:instr=" SEQ Figure \* ARABIC ">
+        <w:r>
+          <w:rPr>
+            <w:noProof/>
+          </w:rPr>
+          <w:t>29</w:t>
+        </w:r>
+      </w:fldSimple>
+      <w:r>
+        <w:t xml:space="preserve"> - OPEN MPI (1024 Particle Speed-Up)</w:t>
+      </w:r>
+    </w:p>
+    <w:p>
+      <w:pPr>
+        <w:pStyle w:val="Caption"/>
+        <w:keepNext/>
+        <w:jc w:val="both"/>
+        <w:rPr>
+          <w:rFonts w:ascii="Arial" w:hAnsi="Arial" w:cs="Arial"/>
+          <w:sz w:val="20"/>
+          <w:szCs w:val="20"/>
+          <w:lang w:val="en-AU"/>
+        </w:rPr>
+      </w:pPr>
+      <w:r>
+        <w:rPr>
+          <w:rFonts w:ascii="Arial" w:hAnsi="Arial" w:cs="Arial"/>
+          <w:sz w:val="20"/>
+          <w:szCs w:val="20"/>
+          <w:lang w:val="en-AU"/>
+        </w:rPr>
+        <w:t xml:space="preserve"> </w:t>
+      </w:r>
+      <w:r>
+        <w:rPr>
+          <w:rFonts w:ascii="Arial" w:hAnsi="Arial" w:cs="Arial"/>
+          <w:noProof/>
+          <w:sz w:val="20"/>
+          <w:szCs w:val="20"/>
+        </w:rPr>
+        <w:drawing>
+          <wp:inline distT="0" distB="0" distL="0" distR="0" wp14:anchorId="59392D6E" wp14:editId="0190AAC2">
+            <wp:extent cx="2711302" cy="2030801"/>
+            <wp:effectExtent l="0" t="0" r="0" b="7620"/>
+            <wp:docPr id="3" name="Picture 3" descr="C:\Users\eldrad\AppData\Local\Microsoft\Windows\INetCache\Content.Word\OPENMP_SpeedUp - 1024 Particles.png"/>
+            <wp:cNvGraphicFramePr>
+              <a:graphicFrameLocks xmlns:a="http://schemas.openxmlformats.org/drawingml/2006/main" noChangeAspect="1"/>
+            </wp:cNvGraphicFramePr>
+            <a:graphic xmlns:a="http://schemas.openxmlformats.org/drawingml/2006/main">
+              <a:graphicData uri="http://schemas.openxmlformats.org/drawingml/2006/picture">
+                <pic:pic xmlns:pic="http://schemas.openxmlformats.org/drawingml/2006/picture">
+                  <pic:nvPicPr>
+                    <pic:cNvPr id="0" name="Picture 90" descr="C:\Users\eldrad\AppData\Local\Microsoft\Windows\INetCache\Content.Word\OPENMP_SpeedUp - 1024 Particles.png"/>
+                    <pic:cNvPicPr>
+                      <a:picLocks noChangeAspect="1" noChangeArrowheads="1"/>
+                    </pic:cNvPicPr>
+                  </pic:nvPicPr>
+                  <pic:blipFill>
+                    <a:blip r:embed="rId39">
+                      <a:extLst>
+                        <a:ext uri="{28A0092B-C50C-407E-A947-70E740481C1C}">
+                          <a14:useLocalDpi xmlns:a14="http://schemas.microsoft.com/office/drawing/2010/main" val="0"/>
+                        </a:ext>
+                      </a:extLst>
+                    </a:blip>
+                    <a:srcRect/>
+                    <a:stretch>
+                      <a:fillRect/>
+                    </a:stretch>
+                  </pic:blipFill>
+                  <pic:spPr bwMode="auto">
+                    <a:xfrm>
+                      <a:off x="0" y="0"/>
+                      <a:ext cx="2711302" cy="2030801"/>
+                    </a:xfrm>
+                    <a:prstGeom prst="rect">
+                      <a:avLst/>
+                    </a:prstGeom>
+                    <a:noFill/>
+                    <a:ln>
+                      <a:noFill/>
+                    </a:ln>
+                  </pic:spPr>
+                </pic:pic>
+              </a:graphicData>
+            </a:graphic>
+          </wp:inline>
+        </w:drawing>
+      </w:r>
+    </w:p>
+    <w:p>
+      <w:pPr>
+        <w:pStyle w:val="Caption"/>
+        <w:keepNext/>
+        <w:jc w:val="center"/>
+      </w:pPr>
+      <w:r>
+        <w:rPr>
+          <w:rFonts w:ascii="Arial" w:hAnsi="Arial" w:cs="Arial"/>
+          <w:sz w:val="20"/>
+          <w:szCs w:val="20"/>
+          <w:lang w:val="en-AU"/>
+        </w:rPr>
+        <w:br/>
+      </w:r>
+      <w:r>
+        <w:t xml:space="preserve">Figure </w:t>
+      </w:r>
+      <w:fldSimple w:instr=" SEQ Figure \* ARABIC ">
+        <w:r>
+          <w:rPr>
+            <w:noProof/>
+          </w:rPr>
+          <w:t>30</w:t>
+        </w:r>
+      </w:fldSimple>
+      <w:r>
+        <w:t xml:space="preserve"> - OPEN MPI (1024 Particle Speed-Up)</w:t>
+      </w:r>
+    </w:p>
+    <w:p>
+      <w:pPr>
+        <w:pStyle w:val="Caption"/>
+        <w:keepNext/>
+        <w:jc w:val="both"/>
+      </w:pPr>
+      <w:r>
+        <w:rPr>
+          <w:noProof/>
+        </w:rPr>
+        <w:drawing>
+          <wp:inline distT="0" distB="0" distL="0" distR="0" wp14:anchorId="25F38721" wp14:editId="0A93CEBD">
+            <wp:extent cx="2743200" cy="2052320"/>
+            <wp:effectExtent l="0" t="0" r="0" b="5080"/>
+            <wp:docPr id="4" name="Picture 4" descr="C:\Users\eldrad\AppData\Local\Microsoft\Windows\INetCache\Content.Word\OPENHYBRID(x4)_SpeedUp - 4096 Particles.png"/>
+            <wp:cNvGraphicFramePr>
+              <a:graphicFrameLocks xmlns:a="http://schemas.openxmlformats.org/drawingml/2006/main" noChangeAspect="1"/>
+            </wp:cNvGraphicFramePr>
+            <a:graphic xmlns:a="http://schemas.openxmlformats.org/drawingml/2006/main">
+              <a:graphicData uri="http://schemas.openxmlformats.org/drawingml/2006/picture">
+                <pic:pic xmlns:pic="http://schemas.openxmlformats.org/drawingml/2006/picture">
+                  <pic:nvPicPr>
+                    <pic:cNvPr id="0" name="Picture 93" descr="C:\Users\eldrad\AppData\Local\Microsoft\Windows\INetCache\Content.Word\OPENHYBRID(x4)_SpeedUp - 4096 Particles.png"/>
+                    <pic:cNvPicPr>
+                      <a:picLocks noChangeAspect="1" noChangeArrowheads="1"/>
+                    </pic:cNvPicPr>
+                  </pic:nvPicPr>
+                  <pic:blipFill>
+                    <a:blip r:embed="rId40">
+                      <a:extLst>
+                        <a:ext uri="{28A0092B-C50C-407E-A947-70E740481C1C}">
+                          <a14:useLocalDpi xmlns:a14="http://schemas.microsoft.com/office/drawing/2010/main" val="0"/>
+                        </a:ext>
+                      </a:extLst>
+                    </a:blip>
+                    <a:srcRect/>
+                    <a:stretch>
+                      <a:fillRect/>
+                    </a:stretch>
+                  </pic:blipFill>
+                  <pic:spPr bwMode="auto">
+                    <a:xfrm>
+                      <a:off x="0" y="0"/>
+                      <a:ext cx="2743200" cy="2052320"/>
+                    </a:xfrm>
+                    <a:prstGeom prst="rect">
+                      <a:avLst/>
+                    </a:prstGeom>
+                    <a:noFill/>
+                    <a:ln>
+                      <a:noFill/>
+                    </a:ln>
+                  </pic:spPr>
+                </pic:pic>
+              </a:graphicData>
+            </a:graphic>
+          </wp:inline>
+        </w:drawing>
+      </w:r>
+    </w:p>
+    <w:p>
+      <w:pPr>
+        <w:pStyle w:val="Caption"/>
+        <w:jc w:val="center"/>
+      </w:pPr>
+      <w:r>
+        <w:t xml:space="preserve">Figure </w:t>
+      </w:r>
+      <w:fldSimple w:instr=" SEQ Figure \* ARABIC ">
+        <w:r>
+          <w:rPr>
+            <w:noProof/>
+          </w:rPr>
+          <w:t>31</w:t>
+        </w:r>
+      </w:fldSimple>
+      <w:r>
+        <w:t xml:space="preserve"> - OPEN HYBRID (4096 Speed-Up)</w:t>
+      </w:r>
+    </w:p>
+    <w:p>
+      <w:pPr>
+        <w:pStyle w:val="Caption"/>
+        <w:keepNext/>
+        <w:jc w:val="both"/>
+      </w:pPr>
+      <w:r>
+        <w:rPr>
+          <w:noProof/>
+        </w:rPr>
+        <w:lastRenderedPageBreak/>
+        <w:drawing>
+          <wp:inline distT="0" distB="0" distL="0" distR="0" wp14:anchorId="515EA8FC" wp14:editId="3785A576">
+            <wp:extent cx="2743200" cy="2052320"/>
+            <wp:effectExtent l="0" t="0" r="0" b="5080"/>
+            <wp:docPr id="5" name="Picture 5" descr="C:\Users\eldrad\AppData\Local\Microsoft\Windows\INetCache\Content.Word\OPENMPI_SpeedUp - 4096 Particles.png"/>
+            <wp:cNvGraphicFramePr>
+              <a:graphicFrameLocks xmlns:a="http://schemas.openxmlformats.org/drawingml/2006/main" noChangeAspect="1"/>
+            </wp:cNvGraphicFramePr>
+            <a:graphic xmlns:a="http://schemas.openxmlformats.org/drawingml/2006/main">
+              <a:graphicData uri="http://schemas.openxmlformats.org/drawingml/2006/picture">
+                <pic:pic xmlns:pic="http://schemas.openxmlformats.org/drawingml/2006/picture">
+                  <pic:nvPicPr>
+                    <pic:cNvPr id="0" name="Picture 96" descr="C:\Users\eldrad\AppData\Local\Microsoft\Windows\INetCache\Content.Word\OPENMPI_SpeedUp - 4096 Particles.png"/>
+                    <pic:cNvPicPr>
+                      <a:picLocks noChangeAspect="1" noChangeArrowheads="1"/>
+                    </pic:cNvPicPr>
+                  </pic:nvPicPr>
+                  <pic:blipFill>
+                    <a:blip r:embed="rId41">
+                      <a:extLst>
+                        <a:ext uri="{28A0092B-C50C-407E-A947-70E740481C1C}">
+                          <a14:useLocalDpi xmlns:a14="http://schemas.microsoft.com/office/drawing/2010/main" val="0"/>
+                        </a:ext>
+                      </a:extLst>
+                    </a:blip>
+                    <a:srcRect/>
+                    <a:stretch>
+                      <a:fillRect/>
+                    </a:stretch>
+                  </pic:blipFill>
+                  <pic:spPr bwMode="auto">
+                    <a:xfrm>
+                      <a:off x="0" y="0"/>
+                      <a:ext cx="2743200" cy="2052320"/>
+                    </a:xfrm>
+                    <a:prstGeom prst="rect">
+                      <a:avLst/>
+                    </a:prstGeom>
+                    <a:noFill/>
+                    <a:ln>
+                      <a:noFill/>
+                    </a:ln>
+                  </pic:spPr>
+                </pic:pic>
+              </a:graphicData>
+            </a:graphic>
+          </wp:inline>
+        </w:drawing>
+      </w:r>
+    </w:p>
+    <w:p>
+      <w:pPr>
+        <w:pStyle w:val="Caption"/>
+        <w:jc w:val="center"/>
+      </w:pPr>
+      <w:r>
+        <w:t xml:space="preserve">Figure </w:t>
+      </w:r>
+      <w:fldSimple w:instr=" SEQ Figure \* ARABIC ">
+        <w:r>
+          <w:rPr>
+            <w:noProof/>
+          </w:rPr>
+          <w:t>32</w:t>
+        </w:r>
+      </w:fldSimple>
+      <w:r>
+        <w:t xml:space="preserve"> - OPEN MPI (4096 Speed-Up)</w:t>
+      </w:r>
+    </w:p>
+    <w:p>
+      <w:pPr>
+        <w:pStyle w:val="Caption"/>
+        <w:keepNext/>
+        <w:jc w:val="both"/>
+      </w:pPr>
+      <w:r>
+        <w:pict>
+          <v:shape id="_x0000_i1054" type="#_x0000_t75" style="width:3in;height:161.6pt">
+            <v:imagedata r:id="rId42" o:title="OPENMP_SpeedUp - 4096 Particles"/>
+          </v:shape>
+        </w:pict>
+      </w:r>
+    </w:p>
+    <w:p>
+      <w:pPr>
+        <w:pStyle w:val="Caption"/>
+        <w:jc w:val="center"/>
+      </w:pPr>
+      <w:r>
+        <w:t xml:space="preserve">Figure </w:t>
+      </w:r>
+      <w:fldSimple w:instr=" SEQ Figure \* ARABIC ">
+        <w:r>
+          <w:rPr>
+            <w:noProof/>
+          </w:rPr>
+          <w:t>33</w:t>
+        </w:r>
+      </w:fldSimple>
+      <w:r>
+        <w:t xml:space="preserve"> - OPEN MP (4096 Speed-Up)</w:t>
+      </w:r>
+    </w:p>
+    <w:p>
+      <w:pPr>
+        <w:keepNext/>
+      </w:pPr>
+      <w:r>
+        <w:rPr>
+          <w:rFonts w:ascii="Arial" w:hAnsi="Arial" w:cs="Arial"/>
+          <w:noProof/>
+          <w:sz w:val="20"/>
+          <w:szCs w:val="20"/>
+        </w:rPr>
+        <w:drawing>
+          <wp:inline distT="0" distB="0" distL="0" distR="0" wp14:anchorId="18D621B8" wp14:editId="69D852D4">
+            <wp:extent cx="2743200" cy="2052320"/>
+            <wp:effectExtent l="0" t="0" r="0" b="5080"/>
+            <wp:docPr id="6" name="Picture 6" descr="C:\Users\eldrad\AppData\Local\Microsoft\Windows\INetCache\Content.Word\OPENHYBRID(x4)_SpeedUp - 16384 Particles.png"/>
+            <wp:cNvGraphicFramePr>
+              <a:graphicFrameLocks xmlns:a="http://schemas.openxmlformats.org/drawingml/2006/main" noChangeAspect="1"/>
+            </wp:cNvGraphicFramePr>
+            <a:graphic xmlns:a="http://schemas.openxmlformats.org/drawingml/2006/main">
+              <a:graphicData uri="http://schemas.openxmlformats.org/drawingml/2006/picture">
+                <pic:pic xmlns:pic="http://schemas.openxmlformats.org/drawingml/2006/picture">
+                  <pic:nvPicPr>
+                    <pic:cNvPr id="0" name="Picture 103" descr="C:\Users\eldrad\AppData\Local\Microsoft\Windows\INetCache\Content.Word\OPENHYBRID(x4)_SpeedUp - 16384 Particles.png"/>
+                    <pic:cNvPicPr>
+                      <a:picLocks noChangeAspect="1" noChangeArrowheads="1"/>
+                    </pic:cNvPicPr>
+                  </pic:nvPicPr>
+                  <pic:blipFill>
+                    <a:blip r:embed="rId43">
+                      <a:extLst>
+                        <a:ext uri="{28A0092B-C50C-407E-A947-70E740481C1C}">
+                          <a14:useLocalDpi xmlns:a14="http://schemas.microsoft.com/office/drawing/2010/main" val="0"/>
+                        </a:ext>
+                      </a:extLst>
+                    </a:blip>
+                    <a:srcRect/>
+                    <a:stretch>
+                      <a:fillRect/>
+                    </a:stretch>
+                  </pic:blipFill>
+                  <pic:spPr bwMode="auto">
+                    <a:xfrm>
+                      <a:off x="0" y="0"/>
+                      <a:ext cx="2743200" cy="2052320"/>
+                    </a:xfrm>
+                    <a:prstGeom prst="rect">
+                      <a:avLst/>
+                    </a:prstGeom>
+                    <a:noFill/>
+                    <a:ln>
+                      <a:noFill/>
+                    </a:ln>
+                  </pic:spPr>
+                </pic:pic>
+              </a:graphicData>
+            </a:graphic>
+          </wp:inline>
+        </w:drawing>
+      </w:r>
+    </w:p>
+    <w:p>
+      <w:pPr>
+        <w:pStyle w:val="Caption"/>
+        <w:jc w:val="center"/>
+      </w:pPr>
+      <w:r>
+        <w:t xml:space="preserve">Figure </w:t>
+      </w:r>
+      <w:fldSimple w:instr=" SEQ Figure \* ARABIC ">
+        <w:r>
+          <w:rPr>
+            <w:noProof/>
+          </w:rPr>
+          <w:t>34</w:t>
+        </w:r>
+      </w:fldSimple>
+      <w:r>
+        <w:t xml:space="preserve"> - OPEN HYBRID (16384 Speed-Up)</w:t>
+      </w:r>
+    </w:p>
+    <w:p>
+      <w:pPr>
+        <w:keepNext/>
+      </w:pPr>
+      <w:r>
+        <w:rPr>
+          <w:rFonts w:ascii="Arial" w:hAnsi="Arial" w:cs="Arial"/>
+          <w:noProof/>
+          <w:sz w:val="20"/>
+          <w:szCs w:val="20"/>
+        </w:rPr>
+        <w:lastRenderedPageBreak/>
+        <w:pict>
+          <v:shape id="_x0000_i1055" type="#_x0000_t75" style="width:3in;height:161.6pt">
+            <v:imagedata r:id="rId44" o:title="OPENMPI_SpeedUp - 16384 Particles"/>
+          </v:shape>
+        </w:pict>
+      </w:r>
+    </w:p>
+    <w:p>
+      <w:pPr>
+        <w:pStyle w:val="Caption"/>
+        <w:jc w:val="center"/>
+      </w:pPr>
+      <w:r>
+        <w:t xml:space="preserve">Figure </w:t>
+      </w:r>
+      <w:fldSimple w:instr=" SEQ Figure \* ARABIC ">
+        <w:r>
+          <w:rPr>
+            <w:noProof/>
+          </w:rPr>
+          <w:t>35</w:t>
+        </w:r>
+      </w:fldSimple>
+      <w:r>
+        <w:t xml:space="preserve"> - OPEN MPI (16384 Speed-Up)</w:t>
+      </w:r>
+    </w:p>
+    <w:p>
+      <w:pPr>
+        <w:keepNext/>
+      </w:pPr>
+      <w:r>
+        <w:rPr>
+          <w:rFonts w:ascii="Arial" w:hAnsi="Arial" w:cs="Arial"/>
+          <w:sz w:val="20"/>
+          <w:szCs w:val="20"/>
+          <w:lang w:val="en-AU"/>
+        </w:rPr>
+        <w:pict>
+          <v:shape id="_x0000_i1056" type="#_x0000_t75" style="width:3in;height:161.6pt">
+            <v:imagedata r:id="rId45" o:title="OPENMP_SpeedUp - 16384 Particles"/>
+          </v:shape>
+        </w:pict>
+      </w:r>
+    </w:p>
+    <w:p>
+      <w:pPr>
+        <w:pStyle w:val="Caption"/>
+        <w:jc w:val="center"/>
+      </w:pPr>
+      <w:r>
+        <w:t xml:space="preserve">Figure </w:t>
+      </w:r>
+      <w:fldSimple w:instr=" SEQ Figure \* ARABIC ">
+        <w:r>
+          <w:rPr>
+            <w:noProof/>
+          </w:rPr>
+          <w:t>36</w:t>
+        </w:r>
+      </w:fldSimple>
+      <w:r>
+        <w:t xml:space="preserve"> - OPEN MP (16384 Speed-Up)</w:t>
+      </w:r>
+    </w:p>
+    <w:p>
+      <w:pPr>
+        <w:spacing w:line="240" w:lineRule="auto"/>
+        <w:jc w:val="both"/>
+        <w:rPr>
+          <w:rFonts w:ascii="Arial" w:hAnsi="Arial" w:cs="Arial"/>
           <w:b/>
           <w:sz w:val="24"/>
           <w:szCs w:val="24"/>
@@ -19863,8 +20262,6 @@
         </w:rPr>
         <w:t>ly</w:t>
       </w:r>
-      <w:bookmarkStart w:id="0" w:name="_GoBack"/>
-      <w:bookmarkEnd w:id="0"/>
       <w:r>
         <w:rPr>
           <w:rFonts w:ascii="Arial" w:hAnsi="Arial" w:cs="Arial"/>
@@ -20076,10 +20473,10 @@
         <w:jc w:val="both"/>
         <w:rPr>
           <w:rFonts w:ascii="Arial" w:hAnsi="Arial" w:cs="Arial"/>
-          <w:b/>
-          <w:sz w:val="20"/>
-          <w:szCs w:val="20"/>
-          <w:lang w:val="en-AU"/>
+          <w:color w:val="000000"/>
+          <w:sz w:val="20"/>
+          <w:szCs w:val="20"/>
+          <w:shd w:val="clear" w:color="auto" w:fill="FFFFFF"/>
         </w:rPr>
       </w:pPr>
       <w:r>
@@ -20124,6 +20521,235 @@
         </w:rPr>
         <w:t>.</w:t>
       </w:r>
+    </w:p>
+    <w:p>
+      <w:pPr>
+        <w:spacing w:line="240" w:lineRule="auto"/>
+        <w:jc w:val="both"/>
+        <w:rPr>
+          <w:rFonts w:ascii="Arial" w:hAnsi="Arial" w:cs="Arial"/>
+          <w:color w:val="000000"/>
+          <w:sz w:val="20"/>
+          <w:szCs w:val="20"/>
+          <w:shd w:val="clear" w:color="auto" w:fill="FFFFFF"/>
+        </w:rPr>
+      </w:pPr>
+      <w:r>
+        <w:rPr>
+          <w:rFonts w:ascii="Arial" w:hAnsi="Arial" w:cs="Arial"/>
+          <w:color w:val="000000"/>
+          <w:sz w:val="20"/>
+          <w:szCs w:val="20"/>
+          <w:shd w:val="clear" w:color="auto" w:fill="FFFFFF"/>
+        </w:rPr>
+        <w:t>[5]"</w:t>
+      </w:r>
+      <w:proofErr w:type="spellStart"/>
+      <w:r>
+        <w:rPr>
+          <w:rFonts w:ascii="Arial" w:hAnsi="Arial" w:cs="Arial"/>
+          <w:color w:val="000000"/>
+          <w:sz w:val="20"/>
+          <w:szCs w:val="20"/>
+          <w:shd w:val="clear" w:color="auto" w:fill="FFFFFF"/>
+        </w:rPr>
+        <w:t>overview_of_albert</w:t>
+      </w:r>
+      <w:proofErr w:type="spellEnd"/>
+      <w:r>
+        <w:rPr>
+          <w:rFonts w:ascii="Arial" w:hAnsi="Arial" w:cs="Arial"/>
+          <w:color w:val="000000"/>
+          <w:sz w:val="20"/>
+          <w:szCs w:val="20"/>
+          <w:shd w:val="clear" w:color="auto" w:fill="FFFFFF"/>
+        </w:rPr>
+        <w:t xml:space="preserve"> [Grid Wiki]", </w:t>
+      </w:r>
+      <w:r>
+        <w:rPr>
+          <w:rFonts w:ascii="Arial" w:hAnsi="Arial" w:cs="Arial"/>
+          <w:i/>
+          <w:iCs/>
+          <w:color w:val="000000"/>
+          <w:sz w:val="20"/>
+          <w:szCs w:val="20"/>
+          <w:shd w:val="clear" w:color="auto" w:fill="FFFFFF"/>
+        </w:rPr>
+        <w:t>Secure.um.edu.mt</w:t>
+      </w:r>
+      <w:r>
+        <w:rPr>
+          <w:rFonts w:ascii="Arial" w:hAnsi="Arial" w:cs="Arial"/>
+          <w:color w:val="000000"/>
+          <w:sz w:val="20"/>
+          <w:szCs w:val="20"/>
+          <w:shd w:val="clear" w:color="auto" w:fill="FFFFFF"/>
+        </w:rPr>
+        <w:t xml:space="preserve">, 2018. </w:t>
+      </w:r>
+      <w:proofErr w:type="gramStart"/>
+      <w:r>
+        <w:rPr>
+          <w:rFonts w:ascii="Arial" w:hAnsi="Arial" w:cs="Arial"/>
+          <w:color w:val="000000"/>
+          <w:sz w:val="20"/>
+          <w:szCs w:val="20"/>
+          <w:shd w:val="clear" w:color="auto" w:fill="FFFFFF"/>
+        </w:rPr>
+        <w:t>[Online].</w:t>
+      </w:r>
+      <w:proofErr w:type="gramEnd"/>
+      <w:r>
+        <w:rPr>
+          <w:rFonts w:ascii="Arial" w:hAnsi="Arial" w:cs="Arial"/>
+          <w:color w:val="000000"/>
+          <w:sz w:val="20"/>
+          <w:szCs w:val="20"/>
+          <w:shd w:val="clear" w:color="auto" w:fill="FFFFFF"/>
+        </w:rPr>
+        <w:t xml:space="preserve"> Available: https://secure.um.edu.mt/itservices/gridwiki/doku.php/overview_of_albert. </w:t>
+      </w:r>
+      <w:proofErr w:type="gramStart"/>
+      <w:r>
+        <w:rPr>
+          <w:rFonts w:ascii="Arial" w:hAnsi="Arial" w:cs="Arial"/>
+          <w:color w:val="000000"/>
+          <w:sz w:val="20"/>
+          <w:szCs w:val="20"/>
+          <w:shd w:val="clear" w:color="auto" w:fill="FFFFFF"/>
+        </w:rPr>
+        <w:t>[Accessed: 17- May- 2018].</w:t>
+      </w:r>
+      <w:proofErr w:type="gramEnd"/>
+    </w:p>
+    <w:p>
+      <w:pPr>
+        <w:spacing w:line="240" w:lineRule="auto"/>
+        <w:jc w:val="both"/>
+        <w:rPr>
+          <w:rFonts w:ascii="Arial" w:hAnsi="Arial" w:cs="Arial"/>
+          <w:b/>
+          <w:sz w:val="24"/>
+          <w:szCs w:val="24"/>
+          <w:lang w:val="en-AU"/>
+        </w:rPr>
+      </w:pPr>
+      <w:r>
+        <w:rPr>
+          <w:rFonts w:ascii="Arial" w:hAnsi="Arial" w:cs="Arial"/>
+          <w:b/>
+          <w:sz w:val="24"/>
+          <w:szCs w:val="24"/>
+          <w:lang w:val="en-AU"/>
+        </w:rPr>
+        <w:t>Appendix</w:t>
+      </w:r>
+    </w:p>
+    <w:p>
+      <w:pPr>
+        <w:spacing w:line="240" w:lineRule="auto"/>
+        <w:jc w:val="both"/>
+        <w:rPr>
+          <w:rFonts w:ascii="Arial" w:hAnsi="Arial" w:cs="Arial"/>
+          <w:sz w:val="20"/>
+          <w:szCs w:val="20"/>
+          <w:lang w:val="en-AU"/>
+        </w:rPr>
+      </w:pPr>
+      <w:r>
+        <w:rPr>
+          <w:rFonts w:ascii="Arial" w:hAnsi="Arial" w:cs="Arial"/>
+          <w:sz w:val="20"/>
+          <w:szCs w:val="20"/>
+          <w:lang w:val="en-AU"/>
+        </w:rPr>
+        <w:t>Complete work can be viewed from either of both links:</w:t>
+      </w:r>
+    </w:p>
+    <w:p>
+      <w:pPr>
+        <w:pStyle w:val="ListParagraph"/>
+        <w:numPr>
+          <w:ilvl w:val="0"/>
+          <w:numId w:val="7"/>
+        </w:numPr>
+        <w:spacing w:line="240" w:lineRule="auto"/>
+        <w:jc w:val="both"/>
+        <w:rPr>
+          <w:rFonts w:ascii="Arial" w:eastAsia="Times New Roman" w:hAnsi="Arial" w:cs="Arial"/>
+          <w:color w:val="000000"/>
+          <w:sz w:val="20"/>
+          <w:szCs w:val="20"/>
+        </w:rPr>
+      </w:pPr>
+      <w:hyperlink r:id="rId46" w:history="1">
+        <w:r>
+          <w:rPr>
+            <w:rStyle w:val="Hyperlink"/>
+            <w:rFonts w:ascii="Arial" w:eastAsia="Times New Roman" w:hAnsi="Arial" w:cs="Arial"/>
+            <w:sz w:val="20"/>
+            <w:szCs w:val="20"/>
+          </w:rPr>
+          <w:t>https://github.com/eldrad294/CPS3227</w:t>
+        </w:r>
+      </w:hyperlink>
+    </w:p>
+    <w:p>
+      <w:pPr>
+        <w:pStyle w:val="ListParagraph"/>
+        <w:numPr>
+          <w:ilvl w:val="0"/>
+          <w:numId w:val="7"/>
+        </w:numPr>
+        <w:spacing w:line="240" w:lineRule="auto"/>
+        <w:jc w:val="both"/>
+        <w:rPr>
+          <w:rFonts w:ascii="Arial" w:eastAsia="Times New Roman" w:hAnsi="Arial" w:cs="Arial"/>
+          <w:color w:val="000000"/>
+          <w:sz w:val="20"/>
+          <w:szCs w:val="20"/>
+        </w:rPr>
+      </w:pPr>
+      <w:hyperlink r:id="rId47" w:history="1">
+        <w:r>
+          <w:rPr>
+            <w:rStyle w:val="Hyperlink"/>
+            <w:rFonts w:ascii="Arial" w:eastAsia="Times New Roman" w:hAnsi="Arial" w:cs="Arial"/>
+            <w:sz w:val="20"/>
+            <w:szCs w:val="20"/>
+          </w:rPr>
+          <w:t>https://drive.google.com/open?id=1nHMWfXJ4dbdx9Au2jK9ayE_3KoxYvzkN</w:t>
+        </w:r>
+      </w:hyperlink>
+    </w:p>
+    <w:p>
+      <w:pPr>
+        <w:pStyle w:val="ListParagraph"/>
+        <w:spacing w:line="240" w:lineRule="auto"/>
+        <w:jc w:val="both"/>
+        <w:rPr>
+          <w:rFonts w:ascii="Arial" w:eastAsia="Times New Roman" w:hAnsi="Arial" w:cs="Arial"/>
+          <w:color w:val="000000"/>
+          <w:sz w:val="20"/>
+          <w:szCs w:val="20"/>
+        </w:rPr>
+      </w:pPr>
+      <w:bookmarkStart w:id="0" w:name="_GoBack"/>
+      <w:bookmarkEnd w:id="0"/>
+    </w:p>
+    <w:p>
+      <w:pPr>
+        <w:spacing w:line="240" w:lineRule="auto"/>
+        <w:jc w:val="both"/>
+        <w:rPr>
+          <w:rFonts w:ascii="Arial" w:hAnsi="Arial" w:cs="Arial"/>
+          <w:b/>
+          <w:sz w:val="20"/>
+          <w:szCs w:val="20"/>
+          <w:lang w:val="en-AU"/>
+        </w:rPr>
+      </w:pPr>
     </w:p>
     <w:sectPr>
       <w:type w:val="continuous"/>
@@ -20195,7 +20821,7 @@
           <w:rPr>
             <w:noProof/>
           </w:rPr>
-          <w:t>10</w:t>
+          <w:t>13</w:t>
         </w:r>
         <w:r>
           <w:rPr>
@@ -20242,6 +20868,119 @@
 <file path=word/numbering.xml><?xml version="1.0" encoding="utf-8"?>
 <w:numbering xmlns:wpc="http://schemas.microsoft.com/office/word/2010/wordprocessingCanvas" xmlns:mc="http://schemas.openxmlformats.org/markup-compatibility/2006" xmlns:o="urn:schemas-microsoft-com:office:office" xmlns:r="http://schemas.openxmlformats.org/officeDocument/2006/relationships" xmlns:m="http://schemas.openxmlformats.org/officeDocument/2006/math" xmlns:v="urn:schemas-microsoft-com:vml" xmlns:wp14="http://schemas.microsoft.com/office/word/2010/wordprocessingDrawing" xmlns:wp="http://schemas.openxmlformats.org/drawingml/2006/wordprocessingDrawing" xmlns:w10="urn:schemas-microsoft-com:office:word" xmlns:w="http://schemas.openxmlformats.org/wordprocessingml/2006/main" xmlns:w14="http://schemas.microsoft.com/office/word/2010/wordml" xmlns:wpg="http://schemas.microsoft.com/office/word/2010/wordprocessingGroup" xmlns:wpi="http://schemas.microsoft.com/office/word/2010/wordprocessingInk" xmlns:wne="http://schemas.microsoft.com/office/word/2006/wordml" xmlns:wps="http://schemas.microsoft.com/office/word/2010/wordprocessingShape" mc:Ignorable="w14 wp14">
   <w:abstractNum w:abstractNumId="0">
+    <w:nsid w:val="0DC02BCE"/>
+    <w:multiLevelType w:val="hybridMultilevel"/>
+    <w:tmpl w:val="63CADBFC"/>
+    <w:lvl w:ilvl="0" w:tplc="04090001">
+      <w:start w:val="1"/>
+      <w:numFmt w:val="bullet"/>
+      <w:lvlText w:val=""/>
+      <w:lvlJc w:val="left"/>
+      <w:pPr>
+        <w:ind w:left="720" w:hanging="360"/>
+      </w:pPr>
+      <w:rPr>
+        <w:rFonts w:ascii="Symbol" w:hAnsi="Symbol" w:hint="default"/>
+      </w:rPr>
+    </w:lvl>
+    <w:lvl w:ilvl="1" w:tplc="04090003" w:tentative="1">
+      <w:start w:val="1"/>
+      <w:numFmt w:val="bullet"/>
+      <w:lvlText w:val="o"/>
+      <w:lvlJc w:val="left"/>
+      <w:pPr>
+        <w:ind w:left="1440" w:hanging="360"/>
+      </w:pPr>
+      <w:rPr>
+        <w:rFonts w:ascii="Courier New" w:hAnsi="Courier New" w:cs="Courier New" w:hint="default"/>
+      </w:rPr>
+    </w:lvl>
+    <w:lvl w:ilvl="2" w:tplc="04090005" w:tentative="1">
+      <w:start w:val="1"/>
+      <w:numFmt w:val="bullet"/>
+      <w:lvlText w:val=""/>
+      <w:lvlJc w:val="left"/>
+      <w:pPr>
+        <w:ind w:left="2160" w:hanging="360"/>
+      </w:pPr>
+      <w:rPr>
+        <w:rFonts w:ascii="Wingdings" w:hAnsi="Wingdings" w:hint="default"/>
+      </w:rPr>
+    </w:lvl>
+    <w:lvl w:ilvl="3" w:tplc="04090001" w:tentative="1">
+      <w:start w:val="1"/>
+      <w:numFmt w:val="bullet"/>
+      <w:lvlText w:val=""/>
+      <w:lvlJc w:val="left"/>
+      <w:pPr>
+        <w:ind w:left="2880" w:hanging="360"/>
+      </w:pPr>
+      <w:rPr>
+        <w:rFonts w:ascii="Symbol" w:hAnsi="Symbol" w:hint="default"/>
+      </w:rPr>
+    </w:lvl>
+    <w:lvl w:ilvl="4" w:tplc="04090003" w:tentative="1">
+      <w:start w:val="1"/>
+      <w:numFmt w:val="bullet"/>
+      <w:lvlText w:val="o"/>
+      <w:lvlJc w:val="left"/>
+      <w:pPr>
+        <w:ind w:left="3600" w:hanging="360"/>
+      </w:pPr>
+      <w:rPr>
+        <w:rFonts w:ascii="Courier New" w:hAnsi="Courier New" w:cs="Courier New" w:hint="default"/>
+      </w:rPr>
+    </w:lvl>
+    <w:lvl w:ilvl="5" w:tplc="04090005" w:tentative="1">
+      <w:start w:val="1"/>
+      <w:numFmt w:val="bullet"/>
+      <w:lvlText w:val=""/>
+      <w:lvlJc w:val="left"/>
+      <w:pPr>
+        <w:ind w:left="4320" w:hanging="360"/>
+      </w:pPr>
+      <w:rPr>
+        <w:rFonts w:ascii="Wingdings" w:hAnsi="Wingdings" w:hint="default"/>
+      </w:rPr>
+    </w:lvl>
+    <w:lvl w:ilvl="6" w:tplc="04090001" w:tentative="1">
+      <w:start w:val="1"/>
+      <w:numFmt w:val="bullet"/>
+      <w:lvlText w:val=""/>
+      <w:lvlJc w:val="left"/>
+      <w:pPr>
+        <w:ind w:left="5040" w:hanging="360"/>
+      </w:pPr>
+      <w:rPr>
+        <w:rFonts w:ascii="Symbol" w:hAnsi="Symbol" w:hint="default"/>
+      </w:rPr>
+    </w:lvl>
+    <w:lvl w:ilvl="7" w:tplc="04090003" w:tentative="1">
+      <w:start w:val="1"/>
+      <w:numFmt w:val="bullet"/>
+      <w:lvlText w:val="o"/>
+      <w:lvlJc w:val="left"/>
+      <w:pPr>
+        <w:ind w:left="5760" w:hanging="360"/>
+      </w:pPr>
+      <w:rPr>
+        <w:rFonts w:ascii="Courier New" w:hAnsi="Courier New" w:cs="Courier New" w:hint="default"/>
+      </w:rPr>
+    </w:lvl>
+    <w:lvl w:ilvl="8" w:tplc="04090005" w:tentative="1">
+      <w:start w:val="1"/>
+      <w:numFmt w:val="bullet"/>
+      <w:lvlText w:val=""/>
+      <w:lvlJc w:val="left"/>
+      <w:pPr>
+        <w:ind w:left="6480" w:hanging="360"/>
+      </w:pPr>
+      <w:rPr>
+        <w:rFonts w:ascii="Wingdings" w:hAnsi="Wingdings" w:hint="default"/>
+      </w:rPr>
+    </w:lvl>
+  </w:abstractNum>
+  <w:abstractNum w:abstractNumId="1">
     <w:nsid w:val="1A607C42"/>
     <w:multiLevelType w:val="hybridMultilevel"/>
     <w:tmpl w:val="330EEDA8"/>
@@ -20330,7 +21069,7 @@
       </w:pPr>
     </w:lvl>
   </w:abstractNum>
-  <w:abstractNum w:abstractNumId="1">
+  <w:abstractNum w:abstractNumId="2">
     <w:nsid w:val="1F8E3801"/>
     <w:multiLevelType w:val="hybridMultilevel"/>
     <w:tmpl w:val="8D80D2C6"/>
@@ -20416,7 +21155,7 @@
       </w:pPr>
     </w:lvl>
   </w:abstractNum>
-  <w:abstractNum w:abstractNumId="2">
+  <w:abstractNum w:abstractNumId="3">
     <w:nsid w:val="34B84733"/>
     <w:multiLevelType w:val="hybridMultilevel"/>
     <w:tmpl w:val="64E085E8"/>
@@ -20529,7 +21268,7 @@
       </w:rPr>
     </w:lvl>
   </w:abstractNum>
-  <w:abstractNum w:abstractNumId="3">
+  <w:abstractNum w:abstractNumId="4">
     <w:nsid w:val="3699378F"/>
     <w:multiLevelType w:val="hybridMultilevel"/>
     <w:tmpl w:val="3A38C8DC"/>
@@ -20642,7 +21381,7 @@
       </w:rPr>
     </w:lvl>
   </w:abstractNum>
-  <w:abstractNum w:abstractNumId="4">
+  <w:abstractNum w:abstractNumId="5">
     <w:nsid w:val="4DC94A7F"/>
     <w:multiLevelType w:val="hybridMultilevel"/>
     <w:tmpl w:val="6EF650E8"/>
@@ -20755,7 +21494,7 @@
       </w:rPr>
     </w:lvl>
   </w:abstractNum>
-  <w:abstractNum w:abstractNumId="5">
+  <w:abstractNum w:abstractNumId="6">
     <w:nsid w:val="665058F6"/>
     <w:multiLevelType w:val="hybridMultilevel"/>
     <w:tmpl w:val="41326772"/>
@@ -20869,21 +21608,24 @@
     </w:lvl>
   </w:abstractNum>
   <w:num w:numId="1">
+    <w:abstractNumId w:val="5"/>
+  </w:num>
+  <w:num w:numId="2">
+    <w:abstractNumId w:val="3"/>
+  </w:num>
+  <w:num w:numId="3">
+    <w:abstractNumId w:val="6"/>
+  </w:num>
+  <w:num w:numId="4">
+    <w:abstractNumId w:val="2"/>
+  </w:num>
+  <w:num w:numId="5">
     <w:abstractNumId w:val="4"/>
   </w:num>
-  <w:num w:numId="2">
-    <w:abstractNumId w:val="2"/>
-  </w:num>
-  <w:num w:numId="3">
-    <w:abstractNumId w:val="5"/>
-  </w:num>
-  <w:num w:numId="4">
+  <w:num w:numId="6">
     <w:abstractNumId w:val="1"/>
   </w:num>
-  <w:num w:numId="5">
-    <w:abstractNumId w:val="3"/>
-  </w:num>
-  <w:num w:numId="6">
+  <w:num w:numId="7">
     <w:abstractNumId w:val="0"/>
   </w:num>
 </w:numbering>
@@ -21236,6 +21978,36 @@
     <w:uiPriority w:val="99"/>
     <w:rsid w:val="00C57A13"/>
   </w:style>
+  <w:style w:type="paragraph" w:styleId="BalloonText">
+    <w:name w:val="Balloon Text"/>
+    <w:basedOn w:val="Normal"/>
+    <w:link w:val="BalloonTextChar"/>
+    <w:uiPriority w:val="99"/>
+    <w:semiHidden/>
+    <w:unhideWhenUsed/>
+    <w:rsid w:val="004A6734"/>
+    <w:pPr>
+      <w:spacing w:after="0" w:line="240" w:lineRule="auto"/>
+    </w:pPr>
+    <w:rPr>
+      <w:rFonts w:ascii="Tahoma" w:hAnsi="Tahoma" w:cs="Tahoma"/>
+      <w:sz w:val="16"/>
+      <w:szCs w:val="16"/>
+    </w:rPr>
+  </w:style>
+  <w:style w:type="character" w:customStyle="1" w:styleId="BalloonTextChar">
+    <w:name w:val="Balloon Text Char"/>
+    <w:basedOn w:val="DefaultParagraphFont"/>
+    <w:link w:val="BalloonText"/>
+    <w:uiPriority w:val="99"/>
+    <w:semiHidden/>
+    <w:rsid w:val="004A6734"/>
+    <w:rPr>
+      <w:rFonts w:ascii="Tahoma" w:hAnsi="Tahoma" w:cs="Tahoma"/>
+      <w:sz w:val="16"/>
+      <w:szCs w:val="16"/>
+    </w:rPr>
+  </w:style>
 </w:styles>
 </file>
 
@@ -21586,6 +22358,36 @@
     <w:uiPriority w:val="99"/>
     <w:rsid w:val="00C57A13"/>
   </w:style>
+  <w:style w:type="paragraph" w:styleId="BalloonText">
+    <w:name w:val="Balloon Text"/>
+    <w:basedOn w:val="Normal"/>
+    <w:link w:val="BalloonTextChar"/>
+    <w:uiPriority w:val="99"/>
+    <w:semiHidden/>
+    <w:unhideWhenUsed/>
+    <w:rsid w:val="004A6734"/>
+    <w:pPr>
+      <w:spacing w:after="0" w:line="240" w:lineRule="auto"/>
+    </w:pPr>
+    <w:rPr>
+      <w:rFonts w:ascii="Tahoma" w:hAnsi="Tahoma" w:cs="Tahoma"/>
+      <w:sz w:val="16"/>
+      <w:szCs w:val="16"/>
+    </w:rPr>
+  </w:style>
+  <w:style w:type="character" w:customStyle="1" w:styleId="BalloonTextChar">
+    <w:name w:val="Balloon Text Char"/>
+    <w:basedOn w:val="DefaultParagraphFont"/>
+    <w:link w:val="BalloonText"/>
+    <w:uiPriority w:val="99"/>
+    <w:semiHidden/>
+    <w:rsid w:val="004A6734"/>
+    <w:rPr>
+      <w:rFonts w:ascii="Tahoma" w:hAnsi="Tahoma" w:cs="Tahoma"/>
+      <w:sz w:val="16"/>
+      <w:szCs w:val="16"/>
+    </w:rPr>
+  </w:style>
 </w:styles>
 </file>
 

</xml_diff>

<commit_message>
Further tweaking to final documentation/report
</commit_message>
<xml_diff>
--- a/docs/FinalReport.docx
+++ b/docs/FinalReport.docx
@@ -176,7 +176,7 @@
           <w:lang w:val="en-AU"/>
         </w:rPr>
         <w:lastRenderedPageBreak/>
-        <w:t>Introduction</w:t>
+        <w:t>Abstract</w:t>
       </w:r>
     </w:p>
     <w:p>
@@ -319,34 +319,23 @@
         </w:rPr>
         <w:t xml:space="preserve"> is split into several categories, opening up with a brief description </w:t>
       </w:r>
-      <w:proofErr w:type="gramStart"/>
-      <w:r>
-        <w:rPr>
-          <w:rFonts w:ascii="Arial" w:hAnsi="Arial" w:cs="Arial"/>
-          <w:sz w:val="20"/>
-          <w:szCs w:val="20"/>
-          <w:lang w:val="en-AU"/>
-        </w:rPr>
-        <w:t xml:space="preserve">of </w:t>
-      </w:r>
-      <w:r>
-        <w:rPr>
-          <w:rFonts w:ascii="Arial" w:hAnsi="Arial" w:cs="Arial"/>
-          <w:sz w:val="20"/>
-          <w:szCs w:val="20"/>
-          <w:lang w:val="en-AU"/>
-        </w:rPr>
-        <w:t xml:space="preserve"> the</w:t>
-      </w:r>
-      <w:proofErr w:type="gramEnd"/>
-      <w:r>
-        <w:rPr>
-          <w:rFonts w:ascii="Arial" w:hAnsi="Arial" w:cs="Arial"/>
-          <w:sz w:val="20"/>
-          <w:szCs w:val="20"/>
-          <w:lang w:val="en-AU"/>
-        </w:rPr>
-        <w:t xml:space="preserve"> overall design and implementation utilized to optimise the </w:t>
+      <w:r>
+        <w:rPr>
+          <w:rFonts w:ascii="Arial" w:hAnsi="Arial" w:cs="Arial"/>
+          <w:sz w:val="20"/>
+          <w:szCs w:val="20"/>
+          <w:lang w:val="en-AU"/>
+        </w:rPr>
+        <w:t>of</w:t>
+      </w:r>
+      <w:r>
+        <w:rPr>
+          <w:rFonts w:ascii="Arial" w:hAnsi="Arial" w:cs="Arial"/>
+          <w:sz w:val="20"/>
+          <w:szCs w:val="20"/>
+          <w:lang w:val="en-AU"/>
+        </w:rPr>
+        <w:t xml:space="preserve"> the overall design and implementation utilized to optimise the </w:t>
       </w:r>
       <w:r>
         <w:rPr>
@@ -1126,6 +1115,7 @@
     </w:p>
     <w:p>
       <w:pPr>
+        <w:spacing w:line="240" w:lineRule="auto"/>
         <w:jc w:val="both"/>
         <w:rPr>
           <w:rFonts w:ascii="Arial" w:hAnsi="Arial" w:cs="Arial"/>
@@ -1636,7 +1626,25 @@
           <w:szCs w:val="20"/>
           <w:lang w:val="en-AU"/>
         </w:rPr>
-        <w:t>As can be appreciated, the task required to process N-Body simulations of high order particle magnitudes is time intensive, particularly as N increases.</w:t>
+        <w:t xml:space="preserve">As can be appreciated, the task required to process N-Body simulations of high order particle magnitudes is time intensive, particularly as N </w:t>
+      </w:r>
+      <w:r>
+        <w:rPr>
+          <w:rFonts w:ascii="Arial" w:hAnsi="Arial" w:cs="Arial"/>
+          <w:sz w:val="20"/>
+          <w:szCs w:val="20"/>
+          <w:lang w:val="en-AU"/>
+        </w:rPr>
+        <w:t xml:space="preserve">(particle count) </w:t>
+      </w:r>
+      <w:r>
+        <w:rPr>
+          <w:rFonts w:ascii="Arial" w:hAnsi="Arial" w:cs="Arial"/>
+          <w:sz w:val="20"/>
+          <w:szCs w:val="20"/>
+          <w:lang w:val="en-AU"/>
+        </w:rPr>
+        <w:t>increases.</w:t>
       </w:r>
     </w:p>
     <w:p>
@@ -1806,7 +1814,16 @@
           <w:szCs w:val="20"/>
           <w:lang w:val="en-AU"/>
         </w:rPr>
-        <w:t xml:space="preserve">MP [1] standard, allowing the concurrent and parallel computation </w:t>
+        <w:t>MP [1] standard, allowing the concurrent and parallel computation of calculating all position and velocity vectors</w:t>
+      </w:r>
+      <w:r>
+        <w:rPr>
+          <w:rFonts w:ascii="Arial" w:hAnsi="Arial" w:cs="Arial"/>
+          <w:sz w:val="20"/>
+          <w:szCs w:val="20"/>
+          <w:lang w:val="en-AU"/>
+        </w:rPr>
+        <w:t xml:space="preserve"> at </w:t>
       </w:r>
       <w:r>
         <w:rPr>
@@ -1816,16 +1833,7 @@
           <w:lang w:val="en-AU"/>
         </w:rPr>
         <w:lastRenderedPageBreak/>
-        <w:t>of calculating all position and velocity vectors</w:t>
-      </w:r>
-      <w:r>
-        <w:rPr>
-          <w:rFonts w:ascii="Arial" w:hAnsi="Arial" w:cs="Arial"/>
-          <w:sz w:val="20"/>
-          <w:szCs w:val="20"/>
-          <w:lang w:val="en-AU"/>
-        </w:rPr>
-        <w:t xml:space="preserve"> at every </w:t>
+        <w:t xml:space="preserve">every </w:t>
       </w:r>
       <w:r>
         <w:rPr>
@@ -1957,12 +1965,11 @@
       <w:r>
         <w:rPr>
           <w:rFonts w:ascii="Arial" w:hAnsi="Arial" w:cs="Arial"/>
-          <w:b/>
-          <w:sz w:val="20"/>
-          <w:szCs w:val="20"/>
-          <w:lang w:val="en-AU"/>
-        </w:rPr>
-        <w:t>Evaluation</w:t>
+          <w:sz w:val="20"/>
+          <w:szCs w:val="20"/>
+          <w:lang w:val="en-AU"/>
+        </w:rPr>
+        <w:t>Results</w:t>
       </w:r>
       <w:r>
         <w:rPr>
@@ -2033,7 +2040,16 @@
           <w:szCs w:val="20"/>
           <w:lang w:val="en-AU"/>
         </w:rPr>
-        <w:t xml:space="preserve"> re-written to accustom eventual added Open</w:t>
+        <w:t xml:space="preserve"> re-written to accustom </w:t>
+      </w:r>
+      <w:r>
+        <w:rPr>
+          <w:rFonts w:ascii="Arial" w:hAnsi="Arial" w:cs="Arial"/>
+          <w:sz w:val="20"/>
+          <w:szCs w:val="20"/>
+          <w:lang w:val="en-AU"/>
+        </w:rPr>
+        <w:t>Open</w:t>
       </w:r>
       <w:r>
         <w:rPr>
@@ -2081,7 +2097,25 @@
           <w:szCs w:val="20"/>
           <w:lang w:val="en-AU"/>
         </w:rPr>
-        <w:t>sharing and privatisation of variables, so as to avoid data race issues, whilst ensuring optimum performance at best by utilizing shared parallel variables whilst ensuring that the original sequential functionality is retained.</w:t>
+        <w:t>sharing and privatisation of variables, so as to avoid data race issues, whilst ensuring optimum performance at best by util</w:t>
+      </w:r>
+      <w:r>
+        <w:rPr>
+          <w:rFonts w:ascii="Arial" w:hAnsi="Arial" w:cs="Arial"/>
+          <w:sz w:val="20"/>
+          <w:szCs w:val="20"/>
+          <w:lang w:val="en-AU"/>
+        </w:rPr>
+        <w:t xml:space="preserve">izing shared parallel variables, all the while </w:t>
+      </w:r>
+      <w:r>
+        <w:rPr>
+          <w:rFonts w:ascii="Arial" w:hAnsi="Arial" w:cs="Arial"/>
+          <w:sz w:val="20"/>
+          <w:szCs w:val="20"/>
+          <w:lang w:val="en-AU"/>
+        </w:rPr>
+        <w:t>ensuring that the original functionality is retained.</w:t>
       </w:r>
     </w:p>
     <w:p>
@@ -2180,7 +2214,102 @@
           <w:lang w:val="en-AU"/>
         </w:rPr>
         <w:lastRenderedPageBreak/>
-        <w:t xml:space="preserve">Each make use of self-in-built code barriers, ensuring synchronization between all processing nodes at every iteration of the N-Body simulation.   </w:t>
+        <w:t>Each ma</w:t>
+      </w:r>
+      <w:r>
+        <w:rPr>
+          <w:rFonts w:ascii="Arial" w:hAnsi="Arial" w:cs="Arial"/>
+          <w:sz w:val="20"/>
+          <w:szCs w:val="20"/>
+          <w:lang w:val="en-AU"/>
+        </w:rPr>
+        <w:t>d</w:t>
+      </w:r>
+      <w:r>
+        <w:rPr>
+          <w:rFonts w:ascii="Arial" w:hAnsi="Arial" w:cs="Arial"/>
+          <w:sz w:val="20"/>
+          <w:szCs w:val="20"/>
+          <w:lang w:val="en-AU"/>
+        </w:rPr>
+        <w:t xml:space="preserve">e use of self-in-built code barriers, ensuring synchronization between all processing nodes </w:t>
+      </w:r>
+      <w:proofErr w:type="gramStart"/>
+      <w:r>
+        <w:rPr>
+          <w:rFonts w:ascii="Arial" w:hAnsi="Arial" w:cs="Arial"/>
+          <w:sz w:val="20"/>
+          <w:szCs w:val="20"/>
+          <w:lang w:val="en-AU"/>
+        </w:rPr>
+        <w:t>at every iteration</w:t>
+      </w:r>
+      <w:proofErr w:type="gramEnd"/>
+      <w:r>
+        <w:rPr>
+          <w:rFonts w:ascii="Arial" w:hAnsi="Arial" w:cs="Arial"/>
+          <w:sz w:val="20"/>
+          <w:szCs w:val="20"/>
+          <w:lang w:val="en-AU"/>
+        </w:rPr>
+        <w:t xml:space="preserve"> of the N-Body simulation.   </w:t>
+      </w:r>
+    </w:p>
+    <w:p>
+      <w:pPr>
+        <w:spacing w:line="240" w:lineRule="auto"/>
+        <w:jc w:val="both"/>
+        <w:rPr>
+          <w:rFonts w:ascii="Arial" w:hAnsi="Arial" w:cs="Arial"/>
+          <w:sz w:val="20"/>
+          <w:szCs w:val="20"/>
+          <w:lang w:val="en-AU"/>
+        </w:rPr>
+      </w:pPr>
+      <w:r>
+        <w:rPr>
+          <w:rFonts w:ascii="Arial" w:hAnsi="Arial" w:cs="Arial"/>
+          <w:sz w:val="20"/>
+          <w:szCs w:val="20"/>
+          <w:lang w:val="en-AU"/>
+        </w:rPr>
+        <w:t xml:space="preserve">As already stated, to further optimize the problem, the original provided N-Body simulator was enhanced to work in a more optimized way. Particularly for the MPI logic, particle masses were re-worked to be held in a local memory array which is distributed once at the beginning of the N-Body simulation. This avoids the overhead of having to distribute all masses every time each of the distributed nodes </w:t>
+      </w:r>
+      <w:r>
+        <w:rPr>
+          <w:rFonts w:ascii="Arial" w:hAnsi="Arial" w:cs="Arial"/>
+          <w:sz w:val="20"/>
+          <w:szCs w:val="20"/>
+          <w:lang w:val="en-AU"/>
+        </w:rPr>
+        <w:t>requires</w:t>
+      </w:r>
+      <w:r>
+        <w:rPr>
+          <w:rFonts w:ascii="Arial" w:hAnsi="Arial" w:cs="Arial"/>
+          <w:sz w:val="20"/>
+          <w:szCs w:val="20"/>
+          <w:lang w:val="en-AU"/>
+        </w:rPr>
+        <w:t xml:space="preserve"> </w:t>
+      </w:r>
+      <w:r>
+        <w:rPr>
+          <w:rFonts w:ascii="Arial" w:hAnsi="Arial" w:cs="Arial"/>
+          <w:sz w:val="20"/>
+          <w:szCs w:val="20"/>
+          <w:lang w:val="en-AU"/>
+        </w:rPr>
+        <w:t>synching</w:t>
+      </w:r>
+      <w:r>
+        <w:rPr>
+          <w:rFonts w:ascii="Arial" w:hAnsi="Arial" w:cs="Arial"/>
+          <w:sz w:val="20"/>
+          <w:szCs w:val="20"/>
+          <w:lang w:val="en-AU"/>
+        </w:rPr>
+        <w:t xml:space="preserve"> up, assuming that none of the established masses change throughout the simulation.</w:t>
       </w:r>
     </w:p>
     <w:p>
@@ -2261,7 +2390,17 @@
           <w:szCs w:val="20"/>
           <w:lang w:val="en-AU"/>
         </w:rPr>
-        <w:t>omp_get_wtime</w:t>
+        <w:t>omp_get_</w:t>
+      </w:r>
+      <w:proofErr w:type="gramStart"/>
+      <w:r>
+        <w:rPr>
+          <w:rFonts w:ascii="Arial" w:hAnsi="Arial" w:cs="Arial"/>
+          <w:sz w:val="20"/>
+          <w:szCs w:val="20"/>
+          <w:lang w:val="en-AU"/>
+        </w:rPr>
+        <w:t>wtime</w:t>
       </w:r>
       <w:proofErr w:type="spellEnd"/>
       <w:r>
@@ -2271,7 +2410,44 @@
           <w:szCs w:val="20"/>
           <w:lang w:val="en-AU"/>
         </w:rPr>
-        <w:t xml:space="preserve">() function, and were scoped only for simulations of the N-Body problem, excluding any time overhead for simulation initialization and teardown. </w:t>
+        <w:t>(</w:t>
+      </w:r>
+      <w:proofErr w:type="gramEnd"/>
+      <w:r>
+        <w:rPr>
+          <w:rFonts w:ascii="Arial" w:hAnsi="Arial" w:cs="Arial"/>
+          <w:sz w:val="20"/>
+          <w:szCs w:val="20"/>
+          <w:lang w:val="en-AU"/>
+        </w:rPr>
+        <w:t>) function</w:t>
+      </w:r>
+      <w:r>
+        <w:rPr>
+          <w:rFonts w:ascii="Arial" w:hAnsi="Arial" w:cs="Arial"/>
+          <w:sz w:val="20"/>
+          <w:szCs w:val="20"/>
+          <w:lang w:val="en-AU"/>
+        </w:rPr>
+        <w:t xml:space="preserve"> [6]</w:t>
+      </w:r>
+      <w:r>
+        <w:rPr>
+          <w:rFonts w:ascii="Arial" w:hAnsi="Arial" w:cs="Arial"/>
+          <w:sz w:val="20"/>
+          <w:szCs w:val="20"/>
+          <w:lang w:val="en-AU"/>
+        </w:rPr>
+        <w:t xml:space="preserve">, and were scoped only for simulations of the N-Body problem, excluding any time overhead for simulation initialization and teardown. </w:t>
+      </w:r>
+      <w:r>
+        <w:rPr>
+          <w:rFonts w:ascii="Arial" w:hAnsi="Arial" w:cs="Arial"/>
+          <w:sz w:val="20"/>
+          <w:szCs w:val="20"/>
+          <w:lang w:val="en-AU"/>
+        </w:rPr>
+        <w:t>Terminal/console output was disabled for the entirety of the experiment.</w:t>
       </w:r>
     </w:p>
     <w:p>
@@ -3049,6 +3225,7 @@
           <w:szCs w:val="20"/>
           <w:lang w:val="en-AU"/>
         </w:rPr>
+        <w:lastRenderedPageBreak/>
         <w:pict>
           <v:shapetype id="_x0000_t75" coordsize="21600,21600" o:spt="75" o:preferrelative="t" path="m@4@5l@4@11@9@11@9@5xe" filled="f" stroked="f">
             <v:stroke joinstyle="miter"/>
@@ -3978,6 +4155,7 @@
           <w:szCs w:val="20"/>
           <w:lang w:val="en-AU"/>
         </w:rPr>
+        <w:lastRenderedPageBreak/>
         <w:t>Open</w:t>
       </w:r>
       <w:r>
@@ -4635,7 +4813,6 @@
           <w:rFonts w:ascii="Arial" w:hAnsi="Arial" w:cs="Arial"/>
           <w:lang w:val="en-AU"/>
         </w:rPr>
-        <w:lastRenderedPageBreak/>
         <w:t>Table 5</w:t>
       </w:r>
       <w:r>
@@ -5435,6 +5612,7 @@
         <w:rPr>
           <w:rFonts w:ascii="Arial" w:hAnsi="Arial" w:cs="Arial"/>
         </w:rPr>
+        <w:lastRenderedPageBreak/>
         <w:pict>
           <v:shape id="_x0000_i1028" type="#_x0000_t75" style="width:215.15pt;height:161.6pt">
             <v:imagedata r:id="rId13" o:title="OPENMP - 16384 Particles"/>
@@ -6184,6 +6362,7 @@
         <w:rPr>
           <w:rFonts w:ascii="Arial" w:hAnsi="Arial" w:cs="Arial"/>
         </w:rPr>
+        <w:lastRenderedPageBreak/>
         <w:pict>
           <v:shape id="_x0000_i1030" type="#_x0000_t75" style="width:215.15pt;height:161.6pt">
             <v:imagedata r:id="rId15" o:title="OPENMPI - 1024 Particles"/>
@@ -6929,6 +7108,7 @@
         <w:rPr>
           <w:rFonts w:ascii="Arial" w:hAnsi="Arial" w:cs="Arial"/>
         </w:rPr>
+        <w:lastRenderedPageBreak/>
         <w:pict>
           <v:shape id="_x0000_i1032" type="#_x0000_t75" style="width:215.15pt;height:161.6pt">
             <v:imagedata r:id="rId17" o:title="OPENMPI - 16384 Particles"/>
@@ -7805,6 +7985,7 @@
           <w:szCs w:val="20"/>
           <w:lang w:val="en-AU"/>
         </w:rPr>
+        <w:lastRenderedPageBreak/>
         <w:t>Open HYBRID – 1 Node (x1024)</w:t>
       </w:r>
     </w:p>
@@ -8441,7 +8622,6 @@
           <w:rFonts w:ascii="Arial" w:hAnsi="Arial" w:cs="Arial"/>
           <w:lang w:val="en-AU"/>
         </w:rPr>
-        <w:lastRenderedPageBreak/>
         <w:t>Table 12</w:t>
       </w:r>
       <w:r>
@@ -9217,6 +9397,7 @@
         <w:rPr>
           <w:rFonts w:ascii="Arial" w:hAnsi="Arial" w:cs="Arial"/>
         </w:rPr>
+        <w:lastRenderedPageBreak/>
         <w:pict>
           <v:shape id="_x0000_i1035" type="#_x0000_t75" style="width:215.15pt;height:161.6pt">
             <v:imagedata r:id="rId20" o:title="OPENHYBRID(x1) - 4096 Particles"/>
@@ -10070,6 +10251,7 @@
                 <w:szCs w:val="20"/>
                 <w:lang w:val="en-AU"/>
               </w:rPr>
+              <w:lastRenderedPageBreak/>
               <w:t>CPU Count (n)</w:t>
             </w:r>
           </w:p>
@@ -10683,7 +10865,6 @@
         <w:rPr>
           <w:rFonts w:ascii="Arial" w:hAnsi="Arial" w:cs="Arial"/>
         </w:rPr>
-        <w:lastRenderedPageBreak/>
         <w:pict>
           <v:shape id="_x0000_i1037" type="#_x0000_t75" style="width:215.15pt;height:161.6pt">
             <v:imagedata r:id="rId22" o:title="OPENHYBRID(x2) - 64 Particles"/>
@@ -11426,6 +11607,7 @@
         <w:rPr>
           <w:rFonts w:ascii="Arial" w:hAnsi="Arial" w:cs="Arial"/>
         </w:rPr>
+        <w:lastRenderedPageBreak/>
         <w:pict>
           <v:shape id="_x0000_i1038" type="#_x0000_t75" style="width:215.15pt;height:161.6pt">
             <v:imagedata r:id="rId23" o:title="OPENHYBRID(x2) - 1024 Particles"/>
@@ -11513,7 +11695,6 @@
           <w:szCs w:val="20"/>
           <w:lang w:val="en-AU"/>
         </w:rPr>
-        <w:lastRenderedPageBreak/>
         <w:t>Open HYBRID – 2 Node (x4096)</w:t>
       </w:r>
     </w:p>
@@ -12264,6 +12445,7 @@
           <w:szCs w:val="20"/>
           <w:lang w:val="en-AU"/>
         </w:rPr>
+        <w:lastRenderedPageBreak/>
         <w:t>Open HYBRID – 2 Node (x16384)</w:t>
       </w:r>
     </w:p>
@@ -12928,7 +13110,6 @@
         <w:rPr>
           <w:rFonts w:ascii="Arial" w:hAnsi="Arial" w:cs="Arial"/>
         </w:rPr>
-        <w:lastRenderedPageBreak/>
         <w:pict>
           <v:shape id="_x0000_i1040" type="#_x0000_t75" style="width:215.15pt;height:161.6pt">
             <v:imagedata r:id="rId25" o:title="OPENHYBRID(x2) - 16384 Particles"/>
@@ -13676,6 +13857,7 @@
           <w:szCs w:val="24"/>
           <w:lang w:val="en-AU"/>
         </w:rPr>
+        <w:lastRenderedPageBreak/>
         <w:pict>
           <v:shape id="_x0000_i1041" type="#_x0000_t75" style="width:215.15pt;height:161.6pt">
             <v:imagedata r:id="rId26" o:title="OPENHYBRID(x3) - 64 Particles"/>
@@ -13763,7 +13945,6 @@
           <w:szCs w:val="20"/>
           <w:lang w:val="en-AU"/>
         </w:rPr>
-        <w:lastRenderedPageBreak/>
         <w:t>Open HYBRID – 3 Node (x1024)</w:t>
       </w:r>
     </w:p>
@@ -14506,6 +14687,7 @@
           <w:szCs w:val="20"/>
           <w:lang w:val="en-AU"/>
         </w:rPr>
+        <w:lastRenderedPageBreak/>
         <w:t>Open HYBRID – 3 Node (x4096)</w:t>
       </w:r>
     </w:p>
@@ -15156,7 +15338,6 @@
         <w:rPr>
           <w:rFonts w:ascii="Arial" w:hAnsi="Arial" w:cs="Arial"/>
         </w:rPr>
-        <w:lastRenderedPageBreak/>
         <w:pict>
           <v:shape id="_x0000_i1043" type="#_x0000_t75" style="width:215.15pt;height:161.6pt">
             <v:imagedata r:id="rId28" o:title="OPENHYBRID(x3) - 4096 Particles"/>
@@ -15899,6 +16080,7 @@
         <w:rPr>
           <w:rFonts w:ascii="Arial" w:hAnsi="Arial" w:cs="Arial"/>
         </w:rPr>
+        <w:lastRenderedPageBreak/>
         <w:pict>
           <v:shape id="_x0000_i1044" type="#_x0000_t75" style="width:215.15pt;height:161.6pt">
             <v:imagedata r:id="rId29" o:title="OPENHYBRID(x3) - 16384 Particles"/>
@@ -15986,7 +16168,6 @@
           <w:szCs w:val="20"/>
           <w:lang w:val="en-AU"/>
         </w:rPr>
-        <w:lastRenderedPageBreak/>
         <w:t>Open HYBRID – 4 Node (x64)</w:t>
       </w:r>
     </w:p>
@@ -16729,6 +16910,7 @@
           <w:szCs w:val="20"/>
           <w:lang w:val="en-AU"/>
         </w:rPr>
+        <w:lastRenderedPageBreak/>
         <w:t>Open HYBRID – 4 Node (x1024)</w:t>
       </w:r>
     </w:p>
@@ -17397,7 +17579,6 @@
         <w:rPr>
           <w:rFonts w:ascii="Arial" w:hAnsi="Arial" w:cs="Arial"/>
         </w:rPr>
-        <w:lastRenderedPageBreak/>
         <w:pict>
           <v:shape id="_x0000_i1046" type="#_x0000_t75" style="width:215.15pt;height:161.6pt">
             <v:imagedata r:id="rId31" o:title="OPENHYBRID(x4) - 1024 Particles"/>
@@ -18135,6 +18316,7 @@
         <w:rPr>
           <w:rFonts w:ascii="Arial" w:hAnsi="Arial" w:cs="Arial"/>
         </w:rPr>
+        <w:lastRenderedPageBreak/>
         <w:pict>
           <v:shape id="_x0000_i1047" type="#_x0000_t75" style="width:215.15pt;height:161.6pt">
             <v:imagedata r:id="rId32" o:title="OPENHYBRID(x4) - 4096 Particles"/>
@@ -18235,7 +18417,6 @@
           <w:szCs w:val="20"/>
           <w:lang w:val="en-AU"/>
         </w:rPr>
-        <w:lastRenderedPageBreak/>
         <w:t>Open HYBRID – 4 Node (x16384)</w:t>
       </w:r>
     </w:p>
@@ -18965,6 +19146,7 @@
           <w:szCs w:val="24"/>
           <w:lang w:val="en-AU"/>
         </w:rPr>
+        <w:lastRenderedPageBreak/>
         <w:t>Evaluation</w:t>
       </w:r>
     </w:p>
@@ -18986,7 +19168,82 @@
           <w:szCs w:val="20"/>
           <w:lang w:val="en-AU"/>
         </w:rPr>
-        <w:t>Several comments can be said with respect to the above results and visualizations:</w:t>
+        <w:t xml:space="preserve">It should be noted that timings were not taken respective to each other, and were executed on the HPC environment depending on availability of hardware. Therefore, certain runs may appear skewed, even though each test was carried out three times and averaged. Timing anomalies can be associated with </w:t>
+      </w:r>
+      <w:r>
+        <w:rPr>
+          <w:rFonts w:ascii="Arial" w:hAnsi="Arial" w:cs="Arial"/>
+          <w:sz w:val="20"/>
+          <w:szCs w:val="20"/>
+          <w:lang w:val="en-AU"/>
+        </w:rPr>
+        <w:t xml:space="preserve">a potential rise of </w:t>
+      </w:r>
+      <w:r>
+        <w:rPr>
+          <w:rFonts w:ascii="Arial" w:hAnsi="Arial" w:cs="Arial"/>
+          <w:sz w:val="20"/>
+          <w:szCs w:val="20"/>
+          <w:lang w:val="en-AU"/>
+        </w:rPr>
+        <w:t>cache line invalidations, depending on the allocated hardware nodes</w:t>
+      </w:r>
+      <w:r>
+        <w:rPr>
+          <w:rFonts w:ascii="Arial" w:hAnsi="Arial" w:cs="Arial"/>
+          <w:sz w:val="20"/>
+          <w:szCs w:val="20"/>
+          <w:lang w:val="en-AU"/>
+        </w:rPr>
+        <w:t xml:space="preserve"> for MPI runs</w:t>
+      </w:r>
+      <w:r>
+        <w:rPr>
+          <w:rFonts w:ascii="Arial" w:hAnsi="Arial" w:cs="Arial"/>
+          <w:sz w:val="20"/>
+          <w:szCs w:val="20"/>
+          <w:lang w:val="en-AU"/>
+        </w:rPr>
+        <w:t>.</w:t>
+      </w:r>
+    </w:p>
+    <w:p>
+      <w:pPr>
+        <w:spacing w:line="240" w:lineRule="auto"/>
+        <w:jc w:val="both"/>
+        <w:rPr>
+          <w:rFonts w:ascii="Arial" w:hAnsi="Arial" w:cs="Arial"/>
+          <w:sz w:val="20"/>
+          <w:szCs w:val="20"/>
+          <w:lang w:val="en-AU"/>
+        </w:rPr>
+      </w:pPr>
+      <w:r>
+        <w:rPr>
+          <w:rFonts w:ascii="Arial" w:hAnsi="Arial" w:cs="Arial"/>
+          <w:sz w:val="20"/>
+          <w:szCs w:val="20"/>
+          <w:lang w:val="en-AU"/>
+        </w:rPr>
+        <w:t xml:space="preserve">Several comments can be said with respect to the </w:t>
+      </w:r>
+      <w:r>
+        <w:rPr>
+          <w:rFonts w:ascii="Arial" w:hAnsi="Arial" w:cs="Arial"/>
+          <w:sz w:val="20"/>
+          <w:szCs w:val="20"/>
+          <w:lang w:val="en-AU"/>
+        </w:rPr>
+        <w:t xml:space="preserve">established </w:t>
+      </w:r>
+      <w:r>
+        <w:rPr>
+          <w:rFonts w:ascii="Arial" w:hAnsi="Arial" w:cs="Arial"/>
+          <w:sz w:val="20"/>
+          <w:szCs w:val="20"/>
+          <w:lang w:val="en-AU"/>
+        </w:rPr>
+        <w:t>results and visualizations:</w:t>
       </w:r>
     </w:p>
     <w:p>
@@ -19012,7 +19269,25 @@
           <w:szCs w:val="20"/>
           <w:lang w:val="en-AU"/>
         </w:rPr>
-        <w:t>Best observed result was using a hybrid approach (Open MP + Open MPI combined). Using a combination of four nodes, each running a portion of the problem concurrently using twelve threads, the best timing of 2673 seconds was achieved.</w:t>
+        <w:t>Best observed result was using a hybrid approach (Open MP + Open MPI combined). Using a combination of four nodes, each running a portion of the problem concurrently using twelve threads, the best timing of 2</w:t>
+      </w:r>
+      <w:r>
+        <w:rPr>
+          <w:rFonts w:ascii="Arial" w:hAnsi="Arial" w:cs="Arial"/>
+          <w:sz w:val="20"/>
+          <w:szCs w:val="20"/>
+          <w:lang w:val="en-AU"/>
+        </w:rPr>
+        <w:t>,</w:t>
+      </w:r>
+      <w:r>
+        <w:rPr>
+          <w:rFonts w:ascii="Arial" w:hAnsi="Arial" w:cs="Arial"/>
+          <w:sz w:val="20"/>
+          <w:szCs w:val="20"/>
+          <w:lang w:val="en-AU"/>
+        </w:rPr>
+        <w:t>673 seconds was achieved.</w:t>
       </w:r>
     </w:p>
     <w:p>
@@ -19038,7 +19313,16 @@
           <w:szCs w:val="20"/>
           <w:lang w:val="en-AU"/>
         </w:rPr>
-        <w:t>Result speed up seems to exhibit a relationship with the amount of growing nodes/threads upon which they were generated. The obtained curves (particularly so for runs using greater than 1024 particles) behaves in accordance to Gustafson’s Law</w:t>
+        <w:t>Result speed-</w:t>
+      </w:r>
+      <w:r>
+        <w:rPr>
+          <w:rFonts w:ascii="Arial" w:hAnsi="Arial" w:cs="Arial"/>
+          <w:sz w:val="20"/>
+          <w:szCs w:val="20"/>
+          <w:lang w:val="en-AU"/>
+        </w:rPr>
+        <w:t>up seems to exhibit a relationship with the amount of growing nodes/threads upon which they were generated. The obtained curves (particularly so for runs using greater than 1024 particles) behaves in accordance to Gustafson’s Law</w:t>
       </w:r>
       <w:r>
         <w:rPr>
@@ -19056,17 +19340,7 @@
           <w:szCs w:val="20"/>
           <w:lang w:val="en-AU"/>
         </w:rPr>
-        <w:t xml:space="preserve">, as the distributed work performs much </w:t>
-      </w:r>
-      <w:r>
-        <w:rPr>
-          <w:rFonts w:ascii="Arial" w:hAnsi="Arial" w:cs="Arial"/>
-          <w:sz w:val="20"/>
-          <w:szCs w:val="20"/>
-          <w:lang w:val="en-AU"/>
-        </w:rPr>
-        <w:lastRenderedPageBreak/>
-        <w:t>more elegantly on larger distribution of nodes/threads, with larger volumes to process.</w:t>
+        <w:t>, as the distributed work performs much more elegantly on larger distribution of nodes/threads, with larger volumes to process.</w:t>
       </w:r>
     </w:p>
     <w:p>
@@ -19092,7 +19366,25 @@
           <w:szCs w:val="20"/>
           <w:lang w:val="en-AU"/>
         </w:rPr>
-        <w:t xml:space="preserve">For smaller runs (incorporating 64 particles), no particular correlation was established. This is presumed partially a cause of very little data to process with respect to the number of threads/processes invoked. This usually happens when the amount of data is too small to process in </w:t>
+        <w:t>For smaller runs (incorporating 64 particles), no particular correlation was established. This is presumed a cause of very little data to process with respect to the number of threads/processes invok</w:t>
+      </w:r>
+      <w:r>
+        <w:rPr>
+          <w:rFonts w:ascii="Arial" w:hAnsi="Arial" w:cs="Arial"/>
+          <w:sz w:val="20"/>
+          <w:szCs w:val="20"/>
+          <w:lang w:val="en-AU"/>
+        </w:rPr>
+        <w:t>ed. The achieved incoherent timings is normal, an expected occurrence which</w:t>
+      </w:r>
+      <w:r>
+        <w:rPr>
+          <w:rFonts w:ascii="Arial" w:hAnsi="Arial" w:cs="Arial"/>
+          <w:sz w:val="20"/>
+          <w:szCs w:val="20"/>
+          <w:lang w:val="en-AU"/>
+        </w:rPr>
+        <w:t xml:space="preserve"> happens when the amount of data is too small to process in </w:t>
       </w:r>
       <w:r>
         <w:rPr>
@@ -19136,7 +19428,16 @@
           <w:szCs w:val="20"/>
           <w:lang w:val="en-AU"/>
         </w:rPr>
-        <w:t>Perhaps an anomaly in the extracted result timings, for runs</w:t>
+        <w:t>Considered</w:t>
+      </w:r>
+      <w:r>
+        <w:rPr>
+          <w:rFonts w:ascii="Arial" w:hAnsi="Arial" w:cs="Arial"/>
+          <w:sz w:val="20"/>
+          <w:szCs w:val="20"/>
+          <w:lang w:val="en-AU"/>
+        </w:rPr>
+        <w:t xml:space="preserve"> an anomaly in the extracted result timings, for runs</w:t>
       </w:r>
       <w:r>
         <w:rPr>
@@ -19190,7 +19491,25 @@
           <w:szCs w:val="20"/>
           <w:lang w:val="en-AU"/>
         </w:rPr>
-        <w:t xml:space="preserve"> observed spikes in time computed in relation to runs</w:t>
+        <w:t xml:space="preserve"> observed </w:t>
+      </w:r>
+      <w:r>
+        <w:rPr>
+          <w:rFonts w:ascii="Arial" w:hAnsi="Arial" w:cs="Arial"/>
+          <w:sz w:val="20"/>
+          <w:szCs w:val="20"/>
+          <w:lang w:val="en-AU"/>
+        </w:rPr>
+        <w:t xml:space="preserve">occasional </w:t>
+      </w:r>
+      <w:r>
+        <w:rPr>
+          <w:rFonts w:ascii="Arial" w:hAnsi="Arial" w:cs="Arial"/>
+          <w:sz w:val="20"/>
+          <w:szCs w:val="20"/>
+          <w:lang w:val="en-AU"/>
+        </w:rPr>
+        <w:t>spikes in time computed in relation to runs</w:t>
       </w:r>
       <w:r>
         <w:rPr>
@@ -19217,65 +19536,137 @@
           <w:szCs w:val="20"/>
           <w:lang w:val="en-AU"/>
         </w:rPr>
-        <w:t>Initial assumptions and reasoning for such an anomaly can be explained as not distributing the amount of work equally between all processes, thus allocating more work on particular threads resulting in all other threads to wait until all threads have finished processing.</w:t>
+        <w:t xml:space="preserve">Initial assumptions </w:t>
+      </w:r>
+      <w:r>
+        <w:rPr>
+          <w:rFonts w:ascii="Arial" w:hAnsi="Arial" w:cs="Arial"/>
+          <w:sz w:val="20"/>
+          <w:szCs w:val="20"/>
+          <w:lang w:val="en-AU"/>
+        </w:rPr>
+        <w:t xml:space="preserve">for such an anomaly can be </w:t>
+      </w:r>
+      <w:r>
+        <w:rPr>
+          <w:rFonts w:ascii="Arial" w:hAnsi="Arial" w:cs="Arial"/>
+          <w:sz w:val="20"/>
+          <w:szCs w:val="20"/>
+          <w:lang w:val="en-AU"/>
+        </w:rPr>
+        <w:t>a result</w:t>
+      </w:r>
+      <w:r>
+        <w:rPr>
+          <w:rFonts w:ascii="Arial" w:hAnsi="Arial" w:cs="Arial"/>
+          <w:sz w:val="20"/>
+          <w:szCs w:val="20"/>
+          <w:lang w:val="en-AU"/>
+        </w:rPr>
+        <w:t xml:space="preserve"> </w:t>
+      </w:r>
+      <w:r>
+        <w:rPr>
+          <w:rFonts w:ascii="Arial" w:hAnsi="Arial" w:cs="Arial"/>
+          <w:sz w:val="20"/>
+          <w:szCs w:val="20"/>
+          <w:lang w:val="en-AU"/>
+        </w:rPr>
+        <w:t>of non-even</w:t>
+      </w:r>
+      <w:r>
+        <w:rPr>
+          <w:rFonts w:ascii="Arial" w:hAnsi="Arial" w:cs="Arial"/>
+          <w:sz w:val="20"/>
+          <w:szCs w:val="20"/>
+          <w:lang w:val="en-AU"/>
+        </w:rPr>
+        <w:t xml:space="preserve"> distribu</w:t>
+      </w:r>
+      <w:r>
+        <w:rPr>
+          <w:rFonts w:ascii="Arial" w:hAnsi="Arial" w:cs="Arial"/>
+          <w:sz w:val="20"/>
+          <w:szCs w:val="20"/>
+          <w:lang w:val="en-AU"/>
+        </w:rPr>
+        <w:t xml:space="preserve">tion </w:t>
+      </w:r>
+      <w:r>
+        <w:rPr>
+          <w:rFonts w:ascii="Arial" w:hAnsi="Arial" w:cs="Arial"/>
+          <w:sz w:val="20"/>
+          <w:szCs w:val="20"/>
+          <w:lang w:val="en-AU"/>
+        </w:rPr>
+        <w:t xml:space="preserve">of work </w:t>
+      </w:r>
+      <w:r>
+        <w:rPr>
+          <w:rFonts w:ascii="Arial" w:hAnsi="Arial" w:cs="Arial"/>
+          <w:sz w:val="20"/>
+          <w:szCs w:val="20"/>
+          <w:lang w:val="en-AU"/>
+        </w:rPr>
+        <w:t xml:space="preserve">amongst the allocated </w:t>
+      </w:r>
+      <w:r>
+        <w:rPr>
+          <w:rFonts w:ascii="Arial" w:hAnsi="Arial" w:cs="Arial"/>
+          <w:sz w:val="20"/>
+          <w:szCs w:val="20"/>
+          <w:lang w:val="en-AU"/>
+        </w:rPr>
+        <w:t>processes</w:t>
+      </w:r>
+      <w:r>
+        <w:rPr>
+          <w:rFonts w:ascii="Arial" w:hAnsi="Arial" w:cs="Arial"/>
+          <w:sz w:val="20"/>
+          <w:szCs w:val="20"/>
+          <w:lang w:val="en-AU"/>
+        </w:rPr>
+        <w:t xml:space="preserve">, resulting in certain </w:t>
+      </w:r>
+      <w:r>
+        <w:rPr>
+          <w:rFonts w:ascii="Arial" w:hAnsi="Arial" w:cs="Arial"/>
+          <w:sz w:val="20"/>
+          <w:szCs w:val="20"/>
+          <w:lang w:val="en-AU"/>
+        </w:rPr>
+        <w:lastRenderedPageBreak/>
+        <w:t>threads/processes doing more work than others.</w:t>
       </w:r>
     </w:p>
     <w:p>
       <w:pPr>
-        <w:pStyle w:val="ListParagraph"/>
-        <w:numPr>
-          <w:ilvl w:val="0"/>
-          <w:numId w:val="6"/>
-        </w:numPr>
         <w:spacing w:line="240" w:lineRule="auto"/>
+        <w:ind w:left="360"/>
         <w:jc w:val="both"/>
         <w:rPr>
           <w:rFonts w:ascii="Arial" w:hAnsi="Arial" w:cs="Arial"/>
-          <w:sz w:val="20"/>
-          <w:szCs w:val="20"/>
-          <w:lang w:val="en-AU"/>
-        </w:rPr>
-      </w:pPr>
-      <w:r>
-        <w:rPr>
-          <w:rFonts w:ascii="Arial" w:hAnsi="Arial" w:cs="Arial"/>
-          <w:sz w:val="20"/>
-          <w:szCs w:val="20"/>
-          <w:lang w:val="en-AU"/>
-        </w:rPr>
-        <w:t>Most notable in the hybrid runs, time spikes when using a distribution of 5-</w:t>
-      </w:r>
-      <w:r>
-        <w:rPr>
-          <w:rFonts w:ascii="Arial" w:hAnsi="Arial" w:cs="Arial"/>
-          <w:sz w:val="20"/>
-          <w:szCs w:val="20"/>
-          <w:lang w:val="en-AU"/>
-        </w:rPr>
-        <w:t>7</w:t>
-      </w:r>
-      <w:r>
-        <w:rPr>
-          <w:rFonts w:ascii="Arial" w:hAnsi="Arial" w:cs="Arial"/>
-          <w:sz w:val="20"/>
-          <w:szCs w:val="20"/>
-          <w:lang w:val="en-AU"/>
-        </w:rPr>
-        <w:t xml:space="preserve"> threads per node were observed, which displayed different behaviour then the expected.</w:t>
-      </w:r>
-      <w:r>
-        <w:rPr>
-          <w:rFonts w:ascii="Arial" w:hAnsi="Arial" w:cs="Arial"/>
-          <w:sz w:val="20"/>
-          <w:szCs w:val="20"/>
-          <w:lang w:val="en-AU"/>
-        </w:rPr>
-        <w:t xml:space="preserve"> This can be contributed to such runs being executed separately than the rest.</w:t>
+          <w:b/>
+          <w:sz w:val="24"/>
+          <w:szCs w:val="24"/>
+          <w:lang w:val="en-AU"/>
+        </w:rPr>
+      </w:pPr>
+      <w:r>
+        <w:rPr>
+          <w:rFonts w:ascii="Arial" w:hAnsi="Arial" w:cs="Arial"/>
+          <w:b/>
+          <w:sz w:val="24"/>
+          <w:szCs w:val="24"/>
+          <w:lang w:val="en-AU"/>
+        </w:rPr>
+        <w:t>Speed Up</w:t>
       </w:r>
     </w:p>
     <w:p>
       <w:pPr>
         <w:spacing w:line="240" w:lineRule="auto"/>
+        <w:ind w:left="360"/>
         <w:jc w:val="both"/>
         <w:rPr>
           <w:rFonts w:ascii="Arial" w:hAnsi="Arial" w:cs="Arial"/>
@@ -19291,16 +19682,79 @@
           <w:szCs w:val="20"/>
           <w:lang w:val="en-AU"/>
         </w:rPr>
-        <w:t xml:space="preserve">The following performance speed-ups were calculated and plotted, each based on the various input files. For the smaller particle files, the expected speed-up </w:t>
-      </w:r>
-      <w:r>
-        <w:rPr>
-          <w:rFonts w:ascii="Arial" w:hAnsi="Arial" w:cs="Arial"/>
-          <w:sz w:val="20"/>
-          <w:szCs w:val="20"/>
-          <w:lang w:val="en-AU"/>
-        </w:rPr>
-        <w:t>curve dips all most from the beginning, rendering any implementations of 2 or more nodes being less effective than a sequential version of the N-Body simulator</w:t>
+        <w:t>P</w:t>
+      </w:r>
+      <w:r>
+        <w:rPr>
+          <w:rFonts w:ascii="Arial" w:hAnsi="Arial" w:cs="Arial"/>
+          <w:sz w:val="20"/>
+          <w:szCs w:val="20"/>
+          <w:lang w:val="en-AU"/>
+        </w:rPr>
+        <w:t>erformance speed-up</w:t>
+      </w:r>
+      <w:r>
+        <w:rPr>
+          <w:rFonts w:ascii="Arial" w:hAnsi="Arial" w:cs="Arial"/>
+          <w:sz w:val="20"/>
+          <w:szCs w:val="20"/>
+          <w:lang w:val="en-AU"/>
+        </w:rPr>
+        <w:t xml:space="preserve"> was</w:t>
+      </w:r>
+      <w:r>
+        <w:rPr>
+          <w:rFonts w:ascii="Arial" w:hAnsi="Arial" w:cs="Arial"/>
+          <w:sz w:val="20"/>
+          <w:szCs w:val="20"/>
+          <w:lang w:val="en-AU"/>
+        </w:rPr>
+        <w:t xml:space="preserve"> calculated and plotted, each based on the various input files. For the smaller particle files, the expected speed-up </w:t>
+      </w:r>
+      <w:r>
+        <w:rPr>
+          <w:rFonts w:ascii="Arial" w:hAnsi="Arial" w:cs="Arial"/>
+          <w:sz w:val="20"/>
+          <w:szCs w:val="20"/>
+          <w:lang w:val="en-AU"/>
+        </w:rPr>
+        <w:t>curve dips all most from the</w:t>
+      </w:r>
+      <w:r>
+        <w:rPr>
+          <w:rFonts w:ascii="Arial" w:hAnsi="Arial" w:cs="Arial"/>
+          <w:sz w:val="20"/>
+          <w:szCs w:val="20"/>
+          <w:lang w:val="en-AU"/>
+        </w:rPr>
+        <w:t xml:space="preserve"> very</w:t>
+      </w:r>
+      <w:r>
+        <w:rPr>
+          <w:rFonts w:ascii="Arial" w:hAnsi="Arial" w:cs="Arial"/>
+          <w:sz w:val="20"/>
+          <w:szCs w:val="20"/>
+          <w:lang w:val="en-AU"/>
+        </w:rPr>
+        <w:t xml:space="preserve"> beginning, rendering any implementations of 2 or more nodes</w:t>
+      </w:r>
+      <w:r>
+        <w:rPr>
+          <w:rFonts w:ascii="Arial" w:hAnsi="Arial" w:cs="Arial"/>
+          <w:sz w:val="20"/>
+          <w:szCs w:val="20"/>
+          <w:lang w:val="en-AU"/>
+        </w:rPr>
+        <w:t>/threads</w:t>
+      </w:r>
+      <w:r>
+        <w:rPr>
+          <w:rFonts w:ascii="Arial" w:hAnsi="Arial" w:cs="Arial"/>
+          <w:sz w:val="20"/>
+          <w:szCs w:val="20"/>
+          <w:lang w:val="en-AU"/>
+        </w:rPr>
+        <w:t xml:space="preserve"> being less effective than a sequential version of the N-Body simulator</w:t>
       </w:r>
       <w:r>
         <w:rPr>
@@ -19310,6 +19764,15 @@
           <w:lang w:val="en-AU"/>
         </w:rPr>
         <w:t>.</w:t>
+      </w:r>
+      <w:r>
+        <w:rPr>
+          <w:rFonts w:ascii="Arial" w:hAnsi="Arial" w:cs="Arial"/>
+          <w:sz w:val="20"/>
+          <w:szCs w:val="20"/>
+          <w:lang w:val="en-AU"/>
+        </w:rPr>
+        <w:t xml:space="preserve"> Such behaviour is to be expected, as the graph dips almost after the first or two nodes, making it ineffective to parallelize on large number of threads/processes for the smallest of input files.</w:t>
       </w:r>
     </w:p>
     <w:p>
@@ -19325,9 +19788,8 @@
           <w:szCs w:val="20"/>
           <w:lang w:val="en-AU"/>
         </w:rPr>
-        <w:lastRenderedPageBreak/>
         <w:pict>
-          <v:shape id="_x0000_i1049" type="#_x0000_t75" style="width:3in;height:161.6pt">
+          <v:shape id="_x0000_i1053" type="#_x0000_t75" style="width:3in;height:161.6pt">
             <v:imagedata r:id="rId34" o:title="OPENHYBRID(x4)_SpeedUp - 64 Particles"/>
           </v:shape>
         </w:pict>
@@ -19350,7 +19812,13 @@
         </w:r>
       </w:fldSimple>
       <w:r>
-        <w:t xml:space="preserve"> - OPEN HYBRID (64 Particle Speed-Up)</w:t>
+        <w:t xml:space="preserve"> - OPEN HYBRID</w:t>
+      </w:r>
+      <w:r>
+        <w:t>x4</w:t>
+      </w:r>
+      <w:r>
+        <w:t xml:space="preserve"> (64 Particle Speed-Up)</w:t>
       </w:r>
     </w:p>
     <w:p>
@@ -19367,7 +19835,7 @@
           <w:lang w:val="en-AU"/>
         </w:rPr>
         <w:pict>
-          <v:shape id="_x0000_i1050" type="#_x0000_t75" style="width:3in;height:161.6pt">
+          <v:shape id="_x0000_i1054" type="#_x0000_t75" style="width:3in;height:161.6pt">
             <v:imagedata r:id="rId35" o:title="OPENMPI_SpeedUp - 64 Particles"/>
           </v:shape>
         </w:pict>
@@ -19406,8 +19874,9 @@
           <w:szCs w:val="20"/>
           <w:lang w:val="en-AU"/>
         </w:rPr>
+        <w:lastRenderedPageBreak/>
         <w:pict>
-          <v:shape id="_x0000_i1051" type="#_x0000_t75" style="width:3in;height:161.6pt">
+          <v:shape id="_x0000_i1049" type="#_x0000_t75" style="width:3in;height:161.6pt">
             <v:imagedata r:id="rId36" o:title="OPENMP_SpeedUp - 64 Particles"/>
           </v:shape>
         </w:pict>
@@ -19496,21 +19965,12 @@
           <w:szCs w:val="20"/>
           <w:lang w:val="en-AU"/>
         </w:rPr>
-        <w:t xml:space="preserve"> to compute the N-Body simulation, effectively spending </w:t>
-      </w:r>
-      <w:r>
-        <w:rPr>
-          <w:rFonts w:ascii="Arial" w:hAnsi="Arial" w:cs="Arial"/>
-          <w:sz w:val="20"/>
-          <w:szCs w:val="20"/>
-          <w:lang w:val="en-AU"/>
-        </w:rPr>
-        <w:lastRenderedPageBreak/>
-        <w:t>more time in organizing and coordinating processes together rather than the actual particle computations.</w:t>
+        <w:t xml:space="preserve"> to compute the N-Body simulation, effectively spending more time in organizing and coordinating processes together rather than the actual particle computations.</w:t>
       </w:r>
     </w:p>
     <w:p>
       <w:pPr>
+        <w:spacing w:line="240" w:lineRule="auto"/>
         <w:jc w:val="both"/>
         <w:rPr>
           <w:rFonts w:ascii="Arial" w:hAnsi="Arial" w:cs="Arial"/>
@@ -19526,25 +19986,7 @@
           <w:szCs w:val="20"/>
           <w:lang w:val="en-AU"/>
         </w:rPr>
-        <w:t>The 1024, 4096, 16384 particle runs were similar to each other in terms of speed up. Observed speed up behaved as expected for the Hybrid runs, hitting a drop in overall timing with the more processors added to the computation. Interestingly, runs for Open MPI and Open MP separately behaved in a linear fashion. This phenomenon could be a result of too little data points taken from the experiment, especially so in the case of the Open MPI runs. It could also mean that the threshold point at which overall processor efficiency starts to dip was yet to be established, suggesting that the N-Body simulation could have been parallelized further provided there was enough hardware to support it</w:t>
-      </w:r>
-      <w:r>
-        <w:rPr>
-          <w:rFonts w:ascii="Arial" w:hAnsi="Arial" w:cs="Arial"/>
-          <w:sz w:val="20"/>
-          <w:szCs w:val="20"/>
-          <w:lang w:val="en-AU"/>
-        </w:rPr>
-        <w:t xml:space="preserve"> (for Open MP and Open MPI individually)</w:t>
-      </w:r>
-      <w:r>
-        <w:rPr>
-          <w:rFonts w:ascii="Arial" w:hAnsi="Arial" w:cs="Arial"/>
-          <w:sz w:val="20"/>
-          <w:szCs w:val="20"/>
-          <w:lang w:val="en-AU"/>
-        </w:rPr>
-        <w:t>. Each respective plot can be identified below:</w:t>
+        <w:t xml:space="preserve">The 1024, 4096, 16384 particle runs were similar to each other in terms of speed up. Observed speed up behaved as expected for the Hybrid runs, hitting a drop in overall timing with the more processors added to the computation. </w:t>
       </w:r>
     </w:p>
     <w:p>
@@ -19552,53 +19994,442 @@
         <w:keepNext/>
         <w:spacing w:line="240" w:lineRule="auto"/>
         <w:jc w:val="both"/>
-        <w:rPr>
-          <w:rFonts w:ascii="Arial" w:hAnsi="Arial" w:cs="Arial"/>
-          <w:sz w:val="20"/>
-          <w:szCs w:val="20"/>
-          <w:lang w:val="en-AU"/>
-        </w:rPr>
-      </w:pPr>
+      </w:pPr>
+      <w:r>
+        <w:rPr>
+          <w:rFonts w:ascii="Arial" w:hAnsi="Arial" w:cs="Arial"/>
+          <w:noProof/>
+          <w:sz w:val="20"/>
+          <w:szCs w:val="20"/>
+        </w:rPr>
+        <w:pict>
+          <v:shape id="_x0000_i1055" type="#_x0000_t75" style="width:3in;height:161.6pt">
+            <v:imagedata r:id="rId37" o:title="OPENHYBRID(x4)_SpeedUp - 1024 Particles"/>
+          </v:shape>
+        </w:pict>
+      </w:r>
+    </w:p>
+    <w:p>
+      <w:pPr>
+        <w:pStyle w:val="Caption"/>
+        <w:jc w:val="center"/>
+      </w:pPr>
+      <w:r>
+        <w:t xml:space="preserve">Figure </w:t>
+      </w:r>
+      <w:r>
+        <w:fldChar w:fldCharType="begin"/>
+      </w:r>
+      <w:r>
+        <w:instrText xml:space="preserve"> SEQ Figure \* ARABIC </w:instrText>
+      </w:r>
+      <w:r>
+        <w:fldChar w:fldCharType="separate"/>
+      </w:r>
+      <w:r>
+        <w:rPr>
+          <w:noProof/>
+        </w:rPr>
+        <w:t>28</w:t>
+      </w:r>
+      <w:r>
+        <w:rPr>
+          <w:noProof/>
+        </w:rPr>
+        <w:fldChar w:fldCharType="end"/>
+      </w:r>
+      <w:r>
+        <w:t xml:space="preserve"> - OPEN HYBRID</w:t>
+      </w:r>
+      <w:r>
+        <w:t>x4</w:t>
+      </w:r>
+      <w:r>
+        <w:t xml:space="preserve"> (1024 Particle Speed-Up)</w:t>
+      </w:r>
+    </w:p>
+    <w:p>
+      <w:pPr>
+        <w:pStyle w:val="Caption"/>
+        <w:keepNext/>
+        <w:jc w:val="both"/>
+      </w:pPr>
+      <w:r>
+        <w:rPr>
+          <w:noProof/>
+        </w:rPr>
+        <w:lastRenderedPageBreak/>
+        <w:drawing>
+          <wp:inline distT="0" distB="0" distL="0" distR="0">
+            <wp:extent cx="2743200" cy="2059858"/>
+            <wp:effectExtent l="0" t="0" r="0" b="0"/>
+            <wp:docPr id="2" name="Picture 2" descr="D:\Projects\CPS3227_Assignment\CPS3227\report\graphs\OPENHYBRID(x4)_SpeedUp - 4096 Particles.png"/>
+            <wp:cNvGraphicFramePr>
+              <a:graphicFrameLocks xmlns:a="http://schemas.openxmlformats.org/drawingml/2006/main" noChangeAspect="1"/>
+            </wp:cNvGraphicFramePr>
+            <a:graphic xmlns:a="http://schemas.openxmlformats.org/drawingml/2006/main">
+              <a:graphicData uri="http://schemas.openxmlformats.org/drawingml/2006/picture">
+                <pic:pic xmlns:pic="http://schemas.openxmlformats.org/drawingml/2006/picture">
+                  <pic:nvPicPr>
+                    <pic:cNvPr id="0" name="Picture 45" descr="D:\Projects\CPS3227_Assignment\CPS3227\report\graphs\OPENHYBRID(x4)_SpeedUp - 4096 Particles.png"/>
+                    <pic:cNvPicPr>
+                      <a:picLocks noChangeAspect="1" noChangeArrowheads="1"/>
+                    </pic:cNvPicPr>
+                  </pic:nvPicPr>
+                  <pic:blipFill>
+                    <a:blip r:embed="rId38">
+                      <a:extLst>
+                        <a:ext uri="{28A0092B-C50C-407E-A947-70E740481C1C}">
+                          <a14:useLocalDpi xmlns:a14="http://schemas.microsoft.com/office/drawing/2010/main" val="0"/>
+                        </a:ext>
+                      </a:extLst>
+                    </a:blip>
+                    <a:srcRect/>
+                    <a:stretch>
+                      <a:fillRect/>
+                    </a:stretch>
+                  </pic:blipFill>
+                  <pic:spPr bwMode="auto">
+                    <a:xfrm>
+                      <a:off x="0" y="0"/>
+                      <a:ext cx="2743200" cy="2059858"/>
+                    </a:xfrm>
+                    <a:prstGeom prst="rect">
+                      <a:avLst/>
+                    </a:prstGeom>
+                    <a:noFill/>
+                    <a:ln>
+                      <a:noFill/>
+                    </a:ln>
+                  </pic:spPr>
+                </pic:pic>
+              </a:graphicData>
+            </a:graphic>
+          </wp:inline>
+        </w:drawing>
+      </w:r>
+    </w:p>
+    <w:p>
+      <w:pPr>
+        <w:pStyle w:val="Caption"/>
+        <w:jc w:val="center"/>
+      </w:pPr>
+      <w:r>
+        <w:t xml:space="preserve">Figure </w:t>
+      </w:r>
+      <w:r>
+        <w:t>29</w:t>
+      </w:r>
+      <w:r>
+        <w:t xml:space="preserve"> - OPEN HYBRID</w:t>
+      </w:r>
+      <w:r>
+        <w:t>x4</w:t>
+      </w:r>
+      <w:r>
+        <w:t xml:space="preserve"> (4096 Speed-Up)</w:t>
+      </w:r>
+    </w:p>
+    <w:p>
+      <w:pPr>
+        <w:keepNext/>
+      </w:pPr>
+      <w:r>
+        <w:rPr>
+          <w:noProof/>
+        </w:rPr>
+        <w:drawing>
+          <wp:inline distT="0" distB="0" distL="0" distR="0">
+            <wp:extent cx="2743200" cy="2059858"/>
+            <wp:effectExtent l="0" t="0" r="0" b="0"/>
+            <wp:docPr id="7" name="Picture 7" descr="D:\Projects\CPS3227_Assignment\CPS3227\report\graphs\OPENHYBRID(x4)_SpeedUp - 16384 Particles.png"/>
+            <wp:cNvGraphicFramePr>
+              <a:graphicFrameLocks xmlns:a="http://schemas.openxmlformats.org/drawingml/2006/main" noChangeAspect="1"/>
+            </wp:cNvGraphicFramePr>
+            <a:graphic xmlns:a="http://schemas.openxmlformats.org/drawingml/2006/main">
+              <a:graphicData uri="http://schemas.openxmlformats.org/drawingml/2006/picture">
+                <pic:pic xmlns:pic="http://schemas.openxmlformats.org/drawingml/2006/picture">
+                  <pic:nvPicPr>
+                    <pic:cNvPr id="0" name="Picture 46" descr="D:\Projects\CPS3227_Assignment\CPS3227\report\graphs\OPENHYBRID(x4)_SpeedUp - 16384 Particles.png"/>
+                    <pic:cNvPicPr>
+                      <a:picLocks noChangeAspect="1" noChangeArrowheads="1"/>
+                    </pic:cNvPicPr>
+                  </pic:nvPicPr>
+                  <pic:blipFill>
+                    <a:blip r:embed="rId39">
+                      <a:extLst>
+                        <a:ext uri="{28A0092B-C50C-407E-A947-70E740481C1C}">
+                          <a14:useLocalDpi xmlns:a14="http://schemas.microsoft.com/office/drawing/2010/main" val="0"/>
+                        </a:ext>
+                      </a:extLst>
+                    </a:blip>
+                    <a:srcRect/>
+                    <a:stretch>
+                      <a:fillRect/>
+                    </a:stretch>
+                  </pic:blipFill>
+                  <pic:spPr bwMode="auto">
+                    <a:xfrm>
+                      <a:off x="0" y="0"/>
+                      <a:ext cx="2743200" cy="2059858"/>
+                    </a:xfrm>
+                    <a:prstGeom prst="rect">
+                      <a:avLst/>
+                    </a:prstGeom>
+                    <a:noFill/>
+                    <a:ln>
+                      <a:noFill/>
+                    </a:ln>
+                  </pic:spPr>
+                </pic:pic>
+              </a:graphicData>
+            </a:graphic>
+          </wp:inline>
+        </w:drawing>
+      </w:r>
+    </w:p>
+    <w:p>
+      <w:pPr>
+        <w:pStyle w:val="Caption"/>
+        <w:jc w:val="center"/>
+      </w:pPr>
+      <w:r>
+        <w:t xml:space="preserve">Figure </w:t>
+      </w:r>
+      <w:r>
+        <w:fldChar w:fldCharType="begin"/>
+      </w:r>
+      <w:r>
+        <w:instrText xml:space="preserve"> SEQ Figure \* ARABIC </w:instrText>
+      </w:r>
+      <w:r>
+        <w:fldChar w:fldCharType="separate"/>
+      </w:r>
+      <w:r>
+        <w:rPr>
+          <w:noProof/>
+        </w:rPr>
+        <w:t>29</w:t>
+      </w:r>
+      <w:r>
+        <w:rPr>
+          <w:noProof/>
+        </w:rPr>
+        <w:fldChar w:fldCharType="end"/>
+      </w:r>
+      <w:r>
+        <w:t xml:space="preserve"> - OPEN HYBRID</w:t>
+      </w:r>
+      <w:r>
+        <w:t>x4</w:t>
+      </w:r>
+      <w:r>
+        <w:t xml:space="preserve"> (16384 Speed-Up)</w:t>
+      </w:r>
+    </w:p>
+    <w:p>
+      <w:pPr>
+        <w:jc w:val="both"/>
+        <w:rPr>
+          <w:rFonts w:ascii="Arial" w:hAnsi="Arial" w:cs="Arial"/>
+          <w:sz w:val="20"/>
+          <w:szCs w:val="20"/>
+        </w:rPr>
+      </w:pPr>
+      <w:r>
+        <w:rPr>
+          <w:rFonts w:ascii="Arial" w:hAnsi="Arial" w:cs="Arial"/>
+          <w:sz w:val="20"/>
+          <w:szCs w:val="20"/>
+        </w:rPr>
+        <w:t xml:space="preserve">The established relationship for the hybrid-runs behaves as expected, establishing a sub-linear speed-up performance the more </w:t>
+      </w:r>
+      <w:r>
+        <w:rPr>
+          <w:rFonts w:ascii="Arial" w:hAnsi="Arial" w:cs="Arial"/>
+          <w:sz w:val="20"/>
+          <w:szCs w:val="20"/>
+        </w:rPr>
+        <w:t xml:space="preserve">processing nodes/threads which are added to compute the simulation. It is also interesting to note, that although the volumes were increased between one volume run to the next (between the 1024 and 16384 runs), the established speed-up curve retained the same slope for the varied processed volumes. This aligns with the established law of </w:t>
+      </w:r>
+      <w:r>
+        <w:rPr>
+          <w:rFonts w:ascii="Arial" w:hAnsi="Arial" w:cs="Arial"/>
+          <w:sz w:val="20"/>
+          <w:szCs w:val="20"/>
+        </w:rPr>
+        <w:t>Gustafson’s</w:t>
+      </w:r>
+      <w:r>
+        <w:rPr>
+          <w:rFonts w:ascii="Arial" w:hAnsi="Arial" w:cs="Arial"/>
+          <w:sz w:val="20"/>
+          <w:szCs w:val="20"/>
+        </w:rPr>
+        <w:t>, stating that although there is a limit to the number of parallelism with which we can tackle a problem, this drawback can be alleviated by simply adding more data to the problem at hand.</w:t>
+      </w:r>
+    </w:p>
+    <w:p>
+      <w:pPr>
+        <w:jc w:val="both"/>
+        <w:rPr>
+          <w:rFonts w:ascii="Arial" w:hAnsi="Arial" w:cs="Arial"/>
+          <w:sz w:val="20"/>
+          <w:szCs w:val="20"/>
+          <w:lang w:val="en-AU"/>
+        </w:rPr>
+      </w:pPr>
+      <w:r>
+        <w:rPr>
+          <w:rFonts w:ascii="Arial" w:hAnsi="Arial" w:cs="Arial"/>
+          <w:sz w:val="20"/>
+          <w:szCs w:val="20"/>
+          <w:lang w:val="en-AU"/>
+        </w:rPr>
+        <w:t xml:space="preserve">Interestingly, runs for Open MPI and Open MP separately behaved in a </w:t>
+      </w:r>
+      <w:r>
+        <w:rPr>
+          <w:rFonts w:ascii="Arial" w:hAnsi="Arial" w:cs="Arial"/>
+          <w:sz w:val="20"/>
+          <w:szCs w:val="20"/>
+          <w:lang w:val="en-AU"/>
+        </w:rPr>
+        <w:t xml:space="preserve">speed-up of </w:t>
+      </w:r>
+      <w:r>
+        <w:rPr>
+          <w:rFonts w:ascii="Arial" w:hAnsi="Arial" w:cs="Arial"/>
+          <w:sz w:val="20"/>
+          <w:szCs w:val="20"/>
+          <w:lang w:val="en-AU"/>
+        </w:rPr>
+        <w:t>linear fashion</w:t>
+      </w:r>
+      <w:r>
+        <w:rPr>
+          <w:rFonts w:ascii="Arial" w:hAnsi="Arial" w:cs="Arial"/>
+          <w:sz w:val="20"/>
+          <w:szCs w:val="20"/>
+          <w:lang w:val="en-AU"/>
+        </w:rPr>
+        <w:t xml:space="preserve"> (almost linear in certain cases)</w:t>
+      </w:r>
+      <w:r>
+        <w:rPr>
+          <w:rFonts w:ascii="Arial" w:hAnsi="Arial" w:cs="Arial"/>
+          <w:sz w:val="20"/>
+          <w:szCs w:val="20"/>
+          <w:lang w:val="en-AU"/>
+        </w:rPr>
+        <w:t xml:space="preserve">. This phenomenon could be a result of too little data </w:t>
+      </w:r>
+      <w:r>
+        <w:rPr>
+          <w:rFonts w:ascii="Arial" w:hAnsi="Arial" w:cs="Arial"/>
+          <w:sz w:val="20"/>
+          <w:szCs w:val="20"/>
+          <w:lang w:val="en-AU"/>
+        </w:rPr>
+        <w:lastRenderedPageBreak/>
+        <w:t>points taken from the experiment, especially so in the case of the Open MPI runs</w:t>
+      </w:r>
+      <w:r>
+        <w:rPr>
+          <w:rFonts w:ascii="Arial" w:hAnsi="Arial" w:cs="Arial"/>
+          <w:sz w:val="20"/>
+          <w:szCs w:val="20"/>
+          <w:lang w:val="en-AU"/>
+        </w:rPr>
+        <w:t xml:space="preserve"> (with a total of 4 nodes to take timings from)</w:t>
+      </w:r>
+      <w:r>
+        <w:rPr>
+          <w:rFonts w:ascii="Arial" w:hAnsi="Arial" w:cs="Arial"/>
+          <w:sz w:val="20"/>
+          <w:szCs w:val="20"/>
+          <w:lang w:val="en-AU"/>
+        </w:rPr>
+        <w:t>. It also mean</w:t>
+      </w:r>
+      <w:r>
+        <w:rPr>
+          <w:rFonts w:ascii="Arial" w:hAnsi="Arial" w:cs="Arial"/>
+          <w:sz w:val="20"/>
+          <w:szCs w:val="20"/>
+          <w:lang w:val="en-AU"/>
+        </w:rPr>
+        <w:t>s</w:t>
+      </w:r>
+      <w:r>
+        <w:rPr>
+          <w:rFonts w:ascii="Arial" w:hAnsi="Arial" w:cs="Arial"/>
+          <w:sz w:val="20"/>
+          <w:szCs w:val="20"/>
+          <w:lang w:val="en-AU"/>
+        </w:rPr>
+        <w:t xml:space="preserve"> that the threshold point at which overall processor efficiency starts to dip was yet to be established, suggesting that the N-Body simulation could have been parallelized further provided there was enough hardware to support it</w:t>
+      </w:r>
+      <w:r>
+        <w:rPr>
+          <w:rFonts w:ascii="Arial" w:hAnsi="Arial" w:cs="Arial"/>
+          <w:sz w:val="20"/>
+          <w:szCs w:val="20"/>
+          <w:lang w:val="en-AU"/>
+        </w:rPr>
+        <w:t xml:space="preserve"> (for Open MP and Open MPI individually)</w:t>
+      </w:r>
+      <w:r>
+        <w:rPr>
+          <w:rFonts w:ascii="Arial" w:hAnsi="Arial" w:cs="Arial"/>
+          <w:sz w:val="20"/>
+          <w:szCs w:val="20"/>
+          <w:lang w:val="en-AU"/>
+        </w:rPr>
+        <w:t>, pushed further until a significant drop in the speed-up curve bec</w:t>
+      </w:r>
+      <w:r>
+        <w:rPr>
+          <w:rFonts w:ascii="Arial" w:hAnsi="Arial" w:cs="Arial"/>
+          <w:sz w:val="20"/>
+          <w:szCs w:val="20"/>
+          <w:lang w:val="en-AU"/>
+        </w:rPr>
+        <w:t>ame</w:t>
+      </w:r>
+      <w:bookmarkStart w:id="0" w:name="_GoBack"/>
+      <w:bookmarkEnd w:id="0"/>
+      <w:r>
+        <w:rPr>
+          <w:rFonts w:ascii="Arial" w:hAnsi="Arial" w:cs="Arial"/>
+          <w:sz w:val="20"/>
+          <w:szCs w:val="20"/>
+          <w:lang w:val="en-AU"/>
+        </w:rPr>
+        <w:t xml:space="preserve"> noticeable.</w:t>
+      </w:r>
+      <w:r>
+        <w:rPr>
+          <w:rFonts w:ascii="Arial" w:hAnsi="Arial" w:cs="Arial"/>
+          <w:sz w:val="20"/>
+          <w:szCs w:val="20"/>
+          <w:lang w:val="en-AU"/>
+        </w:rPr>
+        <w:t xml:space="preserve"> Each respective plot can be identified below:</w:t>
+      </w:r>
     </w:p>
     <w:p>
       <w:pPr>
         <w:keepNext/>
         <w:spacing w:line="240" w:lineRule="auto"/>
         <w:jc w:val="both"/>
-      </w:pPr>
-      <w:r>
-        <w:rPr>
-          <w:rFonts w:ascii="Arial" w:hAnsi="Arial" w:cs="Arial"/>
-          <w:sz w:val="20"/>
-          <w:szCs w:val="20"/>
-          <w:lang w:val="en-AU"/>
-        </w:rPr>
-        <w:pict>
-          <v:shape id="_x0000_i1052" type="#_x0000_t75" style="width:3in;height:161.6pt">
-            <v:imagedata r:id="rId37" o:title="OPENHYBRID(x4)_SpeedUp - 1024 Particles"/>
-          </v:shape>
-        </w:pict>
-      </w:r>
-    </w:p>
-    <w:p>
-      <w:pPr>
-        <w:pStyle w:val="Caption"/>
-        <w:jc w:val="center"/>
-      </w:pPr>
-      <w:r>
-        <w:t xml:space="preserve">Figure </w:t>
-      </w:r>
-      <w:fldSimple w:instr=" SEQ Figure \* ARABIC ">
-        <w:r>
-          <w:rPr>
-            <w:noProof/>
-          </w:rPr>
-          <w:t>28</w:t>
-        </w:r>
-      </w:fldSimple>
-      <w:r>
-        <w:t xml:space="preserve"> - OPEN HYBRID (1024 Particle Speed-Up)</w:t>
-      </w:r>
+        <w:rPr>
+          <w:rFonts w:ascii="Arial" w:hAnsi="Arial" w:cs="Arial"/>
+          <w:sz w:val="20"/>
+          <w:szCs w:val="20"/>
+          <w:lang w:val="en-AU"/>
+        </w:rPr>
+      </w:pPr>
     </w:p>
     <w:p>
       <w:pPr>
@@ -19613,10 +20444,9 @@
           <w:szCs w:val="20"/>
           <w:lang w:val="en-AU"/>
         </w:rPr>
-        <w:lastRenderedPageBreak/>
         <w:pict>
-          <v:shape id="_x0000_i1053" type="#_x0000_t75" style="width:3in;height:161.6pt">
-            <v:imagedata r:id="rId38" o:title="OPENMPI_SpeedUp - 1024 Particles"/>
+          <v:shape id="_x0000_i1056" type="#_x0000_t75" style="width:3in;height:161.6pt">
+            <v:imagedata r:id="rId40" o:title="OPENMPI_SpeedUp - 1024 Particles"/>
           </v:shape>
         </w:pict>
       </w:r>
@@ -19629,29 +20459,17 @@
       <w:r>
         <w:t xml:space="preserve">Figure </w:t>
       </w:r>
-      <w:fldSimple w:instr=" SEQ Figure \* ARABIC ">
-        <w:r>
-          <w:rPr>
-            <w:noProof/>
-          </w:rPr>
-          <w:t>29</w:t>
-        </w:r>
-      </w:fldSimple>
-      <w:r>
-        <w:t xml:space="preserve"> - OPEN MPI (1024 Particle Speed-Up)</w:t>
+      <w:r>
+        <w:t xml:space="preserve">31 </w:t>
+      </w:r>
+      <w:r>
+        <w:t>- OPEN MPI (1024 Particle Speed-Up)</w:t>
       </w:r>
     </w:p>
     <w:p>
       <w:pPr>
         <w:pStyle w:val="Caption"/>
-        <w:keepNext/>
-        <w:jc w:val="both"/>
-        <w:rPr>
-          <w:rFonts w:ascii="Arial" w:hAnsi="Arial" w:cs="Arial"/>
-          <w:sz w:val="20"/>
-          <w:szCs w:val="20"/>
-          <w:lang w:val="en-AU"/>
-        </w:rPr>
+        <w:jc w:val="center"/>
       </w:pPr>
       <w:r>
         <w:rPr>
@@ -19670,7 +20488,7 @@
           <w:szCs w:val="20"/>
         </w:rPr>
         <w:drawing>
-          <wp:inline distT="0" distB="0" distL="0" distR="0" wp14:anchorId="59392D6E" wp14:editId="0190AAC2">
+          <wp:inline distT="0" distB="0" distL="0" distR="0" wp14:anchorId="3A6E10D8" wp14:editId="2B88F0EF">
             <wp:extent cx="2711302" cy="2030801"/>
             <wp:effectExtent l="0" t="0" r="0" b="7620"/>
             <wp:docPr id="3" name="Picture 3" descr="C:\Users\eldrad\AppData\Local\Microsoft\Windows\INetCache\Content.Word\OPENMP_SpeedUp - 1024 Particles.png"/>
@@ -19687,7 +20505,7 @@
                     </pic:cNvPicPr>
                   </pic:nvPicPr>
                   <pic:blipFill>
-                    <a:blip r:embed="rId39">
+                    <a:blip r:embed="rId41">
                       <a:extLst>
                         <a:ext uri="{28A0092B-C50C-407E-A947-70E740481C1C}">
                           <a14:useLocalDpi xmlns:a14="http://schemas.microsoft.com/office/drawing/2010/main" val="0"/>
@@ -19718,13 +20536,6 @@
           </wp:inline>
         </w:drawing>
       </w:r>
-    </w:p>
-    <w:p>
-      <w:pPr>
-        <w:pStyle w:val="Caption"/>
-        <w:keepNext/>
-        <w:jc w:val="center"/>
-      </w:pPr>
       <w:r>
         <w:rPr>
           <w:rFonts w:ascii="Arial" w:hAnsi="Arial" w:cs="Arial"/>
@@ -19736,6 +20547,9 @@
       </w:r>
       <w:r>
         <w:t xml:space="preserve">Figure </w:t>
+      </w:r>
+      <w:r>
+        <w:t>32</w:t>
       </w:r>
       <w:fldSimple w:instr=" SEQ Figure \* ARABIC ">
         <w:r>
@@ -19759,11 +20573,12 @@
         <w:rPr>
           <w:noProof/>
         </w:rPr>
+        <w:lastRenderedPageBreak/>
         <w:drawing>
-          <wp:inline distT="0" distB="0" distL="0" distR="0" wp14:anchorId="25F38721" wp14:editId="0A93CEBD">
+          <wp:inline distT="0" distB="0" distL="0" distR="0" wp14:anchorId="515EA8FC" wp14:editId="3785A576">
             <wp:extent cx="2743200" cy="2052320"/>
             <wp:effectExtent l="0" t="0" r="0" b="5080"/>
-            <wp:docPr id="4" name="Picture 4" descr="C:\Users\eldrad\AppData\Local\Microsoft\Windows\INetCache\Content.Word\OPENHYBRID(x4)_SpeedUp - 4096 Particles.png"/>
+            <wp:docPr id="5" name="Picture 5" descr="C:\Users\eldrad\AppData\Local\Microsoft\Windows\INetCache\Content.Word\OPENMPI_SpeedUp - 4096 Particles.png"/>
             <wp:cNvGraphicFramePr>
               <a:graphicFrameLocks xmlns:a="http://schemas.openxmlformats.org/drawingml/2006/main" noChangeAspect="1"/>
             </wp:cNvGraphicFramePr>
@@ -19771,13 +20586,13 @@
               <a:graphicData uri="http://schemas.openxmlformats.org/drawingml/2006/picture">
                 <pic:pic xmlns:pic="http://schemas.openxmlformats.org/drawingml/2006/picture">
                   <pic:nvPicPr>
-                    <pic:cNvPr id="0" name="Picture 93" descr="C:\Users\eldrad\AppData\Local\Microsoft\Windows\INetCache\Content.Word\OPENHYBRID(x4)_SpeedUp - 4096 Particles.png"/>
+                    <pic:cNvPr id="0" name="Picture 96" descr="C:\Users\eldrad\AppData\Local\Microsoft\Windows\INetCache\Content.Word\OPENMPI_SpeedUp - 4096 Particles.png"/>
                     <pic:cNvPicPr>
                       <a:picLocks noChangeAspect="1" noChangeArrowheads="1"/>
                     </pic:cNvPicPr>
                   </pic:nvPicPr>
                   <pic:blipFill>
-                    <a:blip r:embed="rId40">
+                    <a:blip r:embed="rId42">
                       <a:extLst>
                         <a:ext uri="{28A0092B-C50C-407E-A947-70E740481C1C}">
                           <a14:useLocalDpi xmlns:a14="http://schemas.microsoft.com/office/drawing/2010/main" val="0"/>
@@ -19817,6 +20632,35 @@
       <w:r>
         <w:t xml:space="preserve">Figure </w:t>
       </w:r>
+      <w:r>
+        <w:t>33</w:t>
+      </w:r>
+      <w:r>
+        <w:t xml:space="preserve"> - OPEN MPI (4096 Speed-Up)</w:t>
+      </w:r>
+    </w:p>
+    <w:p>
+      <w:pPr>
+        <w:pStyle w:val="Caption"/>
+        <w:keepNext/>
+        <w:jc w:val="both"/>
+      </w:pPr>
+      <w:r>
+        <w:pict>
+          <v:shape id="_x0000_i1050" type="#_x0000_t75" style="width:3in;height:161.6pt">
+            <v:imagedata r:id="rId43" o:title="OPENMP_SpeedUp - 4096 Particles"/>
+          </v:shape>
+        </w:pict>
+      </w:r>
+    </w:p>
+    <w:p>
+      <w:pPr>
+        <w:pStyle w:val="Caption"/>
+        <w:jc w:val="center"/>
+      </w:pPr>
+      <w:r>
+        <w:t xml:space="preserve">Figure </w:t>
+      </w:r>
       <w:fldSimple w:instr=" SEQ Figure \* ARABIC ">
         <w:r>
           <w:rPr>
@@ -19826,68 +20670,31 @@
         </w:r>
       </w:fldSimple>
       <w:r>
-        <w:t xml:space="preserve"> - OPEN HYBRID (4096 Speed-Up)</w:t>
+        <w:rPr>
+          <w:noProof/>
+        </w:rPr>
+        <w:t>4</w:t>
+      </w:r>
+      <w:r>
+        <w:t xml:space="preserve"> - OPEN MP (4096 Speed-Up)</w:t>
       </w:r>
     </w:p>
     <w:p>
       <w:pPr>
-        <w:pStyle w:val="Caption"/>
         <w:keepNext/>
-        <w:jc w:val="both"/>
-      </w:pPr>
-      <w:r>
-        <w:rPr>
+      </w:pPr>
+      <w:r>
+        <w:rPr>
+          <w:rFonts w:ascii="Arial" w:hAnsi="Arial" w:cs="Arial"/>
           <w:noProof/>
-        </w:rPr>
-        <w:lastRenderedPageBreak/>
-        <w:drawing>
-          <wp:inline distT="0" distB="0" distL="0" distR="0" wp14:anchorId="515EA8FC" wp14:editId="3785A576">
-            <wp:extent cx="2743200" cy="2052320"/>
-            <wp:effectExtent l="0" t="0" r="0" b="5080"/>
-            <wp:docPr id="5" name="Picture 5" descr="C:\Users\eldrad\AppData\Local\Microsoft\Windows\INetCache\Content.Word\OPENMPI_SpeedUp - 4096 Particles.png"/>
-            <wp:cNvGraphicFramePr>
-              <a:graphicFrameLocks xmlns:a="http://schemas.openxmlformats.org/drawingml/2006/main" noChangeAspect="1"/>
-            </wp:cNvGraphicFramePr>
-            <a:graphic xmlns:a="http://schemas.openxmlformats.org/drawingml/2006/main">
-              <a:graphicData uri="http://schemas.openxmlformats.org/drawingml/2006/picture">
-                <pic:pic xmlns:pic="http://schemas.openxmlformats.org/drawingml/2006/picture">
-                  <pic:nvPicPr>
-                    <pic:cNvPr id="0" name="Picture 96" descr="C:\Users\eldrad\AppData\Local\Microsoft\Windows\INetCache\Content.Word\OPENMPI_SpeedUp - 4096 Particles.png"/>
-                    <pic:cNvPicPr>
-                      <a:picLocks noChangeAspect="1" noChangeArrowheads="1"/>
-                    </pic:cNvPicPr>
-                  </pic:nvPicPr>
-                  <pic:blipFill>
-                    <a:blip r:embed="rId41">
-                      <a:extLst>
-                        <a:ext uri="{28A0092B-C50C-407E-A947-70E740481C1C}">
-                          <a14:useLocalDpi xmlns:a14="http://schemas.microsoft.com/office/drawing/2010/main" val="0"/>
-                        </a:ext>
-                      </a:extLst>
-                    </a:blip>
-                    <a:srcRect/>
-                    <a:stretch>
-                      <a:fillRect/>
-                    </a:stretch>
-                  </pic:blipFill>
-                  <pic:spPr bwMode="auto">
-                    <a:xfrm>
-                      <a:off x="0" y="0"/>
-                      <a:ext cx="2743200" cy="2052320"/>
-                    </a:xfrm>
-                    <a:prstGeom prst="rect">
-                      <a:avLst/>
-                    </a:prstGeom>
-                    <a:noFill/>
-                    <a:ln>
-                      <a:noFill/>
-                    </a:ln>
-                  </pic:spPr>
-                </pic:pic>
-              </a:graphicData>
-            </a:graphic>
-          </wp:inline>
-        </w:drawing>
+          <w:sz w:val="20"/>
+          <w:szCs w:val="20"/>
+        </w:rPr>
+        <w:pict>
+          <v:shape id="_x0000_i1051" type="#_x0000_t75" style="width:3in;height:161.6pt">
+            <v:imagedata r:id="rId44" o:title="OPENMPI_SpeedUp - 16384 Particles"/>
+          </v:shape>
+        </w:pict>
       </w:r>
     </w:p>
     <w:p>
@@ -19907,19 +20714,24 @@
         </w:r>
       </w:fldSimple>
       <w:r>
-        <w:t xml:space="preserve"> - OPEN MPI (4096 Speed-Up)</w:t>
+        <w:t xml:space="preserve"> - OPEN MPI (16384 Speed-Up)</w:t>
       </w:r>
     </w:p>
     <w:p>
       <w:pPr>
-        <w:pStyle w:val="Caption"/>
         <w:keepNext/>
-        <w:jc w:val="both"/>
-      </w:pPr>
-      <w:r>
+      </w:pPr>
+      <w:r>
+        <w:rPr>
+          <w:rFonts w:ascii="Arial" w:hAnsi="Arial" w:cs="Arial"/>
+          <w:sz w:val="20"/>
+          <w:szCs w:val="20"/>
+          <w:lang w:val="en-AU"/>
+        </w:rPr>
+        <w:lastRenderedPageBreak/>
         <w:pict>
-          <v:shape id="_x0000_i1054" type="#_x0000_t75" style="width:3in;height:161.6pt">
-            <v:imagedata r:id="rId42" o:title="OPENMP_SpeedUp - 4096 Particles"/>
+          <v:shape id="_x0000_i1052" type="#_x0000_t75" style="width:3in;height:161.6pt">
+            <v:imagedata r:id="rId45" o:title="OPENMP_SpeedUp - 16384 Particles"/>
           </v:shape>
         </w:pict>
       </w:r>
@@ -19941,164 +20753,6 @@
         </w:r>
       </w:fldSimple>
       <w:r>
-        <w:t xml:space="preserve"> - OPEN MP (4096 Speed-Up)</w:t>
-      </w:r>
-    </w:p>
-    <w:p>
-      <w:pPr>
-        <w:keepNext/>
-      </w:pPr>
-      <w:r>
-        <w:rPr>
-          <w:rFonts w:ascii="Arial" w:hAnsi="Arial" w:cs="Arial"/>
-          <w:noProof/>
-          <w:sz w:val="20"/>
-          <w:szCs w:val="20"/>
-        </w:rPr>
-        <w:drawing>
-          <wp:inline distT="0" distB="0" distL="0" distR="0" wp14:anchorId="18D621B8" wp14:editId="69D852D4">
-            <wp:extent cx="2743200" cy="2052320"/>
-            <wp:effectExtent l="0" t="0" r="0" b="5080"/>
-            <wp:docPr id="6" name="Picture 6" descr="C:\Users\eldrad\AppData\Local\Microsoft\Windows\INetCache\Content.Word\OPENHYBRID(x4)_SpeedUp - 16384 Particles.png"/>
-            <wp:cNvGraphicFramePr>
-              <a:graphicFrameLocks xmlns:a="http://schemas.openxmlformats.org/drawingml/2006/main" noChangeAspect="1"/>
-            </wp:cNvGraphicFramePr>
-            <a:graphic xmlns:a="http://schemas.openxmlformats.org/drawingml/2006/main">
-              <a:graphicData uri="http://schemas.openxmlformats.org/drawingml/2006/picture">
-                <pic:pic xmlns:pic="http://schemas.openxmlformats.org/drawingml/2006/picture">
-                  <pic:nvPicPr>
-                    <pic:cNvPr id="0" name="Picture 103" descr="C:\Users\eldrad\AppData\Local\Microsoft\Windows\INetCache\Content.Word\OPENHYBRID(x4)_SpeedUp - 16384 Particles.png"/>
-                    <pic:cNvPicPr>
-                      <a:picLocks noChangeAspect="1" noChangeArrowheads="1"/>
-                    </pic:cNvPicPr>
-                  </pic:nvPicPr>
-                  <pic:blipFill>
-                    <a:blip r:embed="rId43">
-                      <a:extLst>
-                        <a:ext uri="{28A0092B-C50C-407E-A947-70E740481C1C}">
-                          <a14:useLocalDpi xmlns:a14="http://schemas.microsoft.com/office/drawing/2010/main" val="0"/>
-                        </a:ext>
-                      </a:extLst>
-                    </a:blip>
-                    <a:srcRect/>
-                    <a:stretch>
-                      <a:fillRect/>
-                    </a:stretch>
-                  </pic:blipFill>
-                  <pic:spPr bwMode="auto">
-                    <a:xfrm>
-                      <a:off x="0" y="0"/>
-                      <a:ext cx="2743200" cy="2052320"/>
-                    </a:xfrm>
-                    <a:prstGeom prst="rect">
-                      <a:avLst/>
-                    </a:prstGeom>
-                    <a:noFill/>
-                    <a:ln>
-                      <a:noFill/>
-                    </a:ln>
-                  </pic:spPr>
-                </pic:pic>
-              </a:graphicData>
-            </a:graphic>
-          </wp:inline>
-        </w:drawing>
-      </w:r>
-    </w:p>
-    <w:p>
-      <w:pPr>
-        <w:pStyle w:val="Caption"/>
-        <w:jc w:val="center"/>
-      </w:pPr>
-      <w:r>
-        <w:t xml:space="preserve">Figure </w:t>
-      </w:r>
-      <w:fldSimple w:instr=" SEQ Figure \* ARABIC ">
-        <w:r>
-          <w:rPr>
-            <w:noProof/>
-          </w:rPr>
-          <w:t>34</w:t>
-        </w:r>
-      </w:fldSimple>
-      <w:r>
-        <w:t xml:space="preserve"> - OPEN HYBRID (16384 Speed-Up)</w:t>
-      </w:r>
-    </w:p>
-    <w:p>
-      <w:pPr>
-        <w:keepNext/>
-      </w:pPr>
-      <w:r>
-        <w:rPr>
-          <w:rFonts w:ascii="Arial" w:hAnsi="Arial" w:cs="Arial"/>
-          <w:noProof/>
-          <w:sz w:val="20"/>
-          <w:szCs w:val="20"/>
-        </w:rPr>
-        <w:lastRenderedPageBreak/>
-        <w:pict>
-          <v:shape id="_x0000_i1055" type="#_x0000_t75" style="width:3in;height:161.6pt">
-            <v:imagedata r:id="rId44" o:title="OPENMPI_SpeedUp - 16384 Particles"/>
-          </v:shape>
-        </w:pict>
-      </w:r>
-    </w:p>
-    <w:p>
-      <w:pPr>
-        <w:pStyle w:val="Caption"/>
-        <w:jc w:val="center"/>
-      </w:pPr>
-      <w:r>
-        <w:t xml:space="preserve">Figure </w:t>
-      </w:r>
-      <w:fldSimple w:instr=" SEQ Figure \* ARABIC ">
-        <w:r>
-          <w:rPr>
-            <w:noProof/>
-          </w:rPr>
-          <w:t>35</w:t>
-        </w:r>
-      </w:fldSimple>
-      <w:r>
-        <w:t xml:space="preserve"> - OPEN MPI (16384 Speed-Up)</w:t>
-      </w:r>
-    </w:p>
-    <w:p>
-      <w:pPr>
-        <w:keepNext/>
-      </w:pPr>
-      <w:r>
-        <w:rPr>
-          <w:rFonts w:ascii="Arial" w:hAnsi="Arial" w:cs="Arial"/>
-          <w:sz w:val="20"/>
-          <w:szCs w:val="20"/>
-          <w:lang w:val="en-AU"/>
-        </w:rPr>
-        <w:pict>
-          <v:shape id="_x0000_i1056" type="#_x0000_t75" style="width:3in;height:161.6pt">
-            <v:imagedata r:id="rId45" o:title="OPENMP_SpeedUp - 16384 Particles"/>
-          </v:shape>
-        </w:pict>
-      </w:r>
-    </w:p>
-    <w:p>
-      <w:pPr>
-        <w:pStyle w:val="Caption"/>
-        <w:jc w:val="center"/>
-      </w:pPr>
-      <w:r>
-        <w:t xml:space="preserve">Figure </w:t>
-      </w:r>
-      <w:fldSimple w:instr=" SEQ Figure \* ARABIC ">
-        <w:r>
-          <w:rPr>
-            <w:noProof/>
-          </w:rPr>
-          <w:t>36</w:t>
-        </w:r>
-      </w:fldSimple>
-      <w:r>
         <w:t xml:space="preserve"> - OPEN MP (16384 Speed-Up)</w:t>
       </w:r>
     </w:p>
@@ -20170,7 +20824,25 @@
           <w:szCs w:val="20"/>
           <w:lang w:val="en-AU"/>
         </w:rPr>
-        <w:t xml:space="preserve">extracted timings, the overall results seem in accordance to the expected behaviour of node speedup in relation to processed particle runs. The best run was obtained by splitting the problem to run concurrently on a single machine, and then going further to distribute any work done on separate nodes, each running a portion of the problem concurrently, and synchronizing under a master node at every iteration of the problem. For the largest file (containing 16384 particles), original timings were timed to take </w:t>
+        <w:t xml:space="preserve">extracted timings, the overall results seem in accordance to the expected behaviour of node speedup in relation to processed particle runs. The best run was obtained by splitting the problem to run concurrently </w:t>
+      </w:r>
+      <w:r>
+        <w:rPr>
+          <w:rFonts w:ascii="Arial" w:hAnsi="Arial" w:cs="Arial"/>
+          <w:sz w:val="20"/>
+          <w:szCs w:val="20"/>
+          <w:lang w:val="en-AU"/>
+        </w:rPr>
+        <w:t xml:space="preserve">using a number of threads </w:t>
+      </w:r>
+      <w:r>
+        <w:rPr>
+          <w:rFonts w:ascii="Arial" w:hAnsi="Arial" w:cs="Arial"/>
+          <w:sz w:val="20"/>
+          <w:szCs w:val="20"/>
+          <w:lang w:val="en-AU"/>
+        </w:rPr>
+        <w:t xml:space="preserve">on a single machine, and then going further to distribute any work done on separate nodes, each running a portion of the problem concurrently, and synchronizing under a master node at every iteration of the problem. For the largest file (containing 16384 particles), original timings were timed to take </w:t>
       </w:r>
       <w:r>
         <w:rPr>
@@ -20304,7 +20976,6 @@
           <w:szCs w:val="24"/>
           <w:lang w:val="en-AU"/>
         </w:rPr>
-        <w:lastRenderedPageBreak/>
         <w:t>References</w:t>
       </w:r>
     </w:p>
@@ -20464,7 +21135,18 @@
           <w:szCs w:val="20"/>
           <w:shd w:val="clear" w:color="auto" w:fill="FFFFFF"/>
         </w:rPr>
-        <w:t>, 2018. [Online]. Available: http://mpitutorial.com/. [Accessed: 11- May- 2018]</w:t>
+        <w:t xml:space="preserve">, 2018. [Online]. </w:t>
+      </w:r>
+      <w:r>
+        <w:rPr>
+          <w:rFonts w:ascii="Arial" w:hAnsi="Arial" w:cs="Arial"/>
+          <w:color w:val="000000"/>
+          <w:sz w:val="20"/>
+          <w:szCs w:val="20"/>
+          <w:shd w:val="clear" w:color="auto" w:fill="FFFFFF"/>
+        </w:rPr>
+        <w:lastRenderedPageBreak/>
+        <w:t>Available: http://mpitutorial.com/. [Accessed: 11- May- 2018]</w:t>
       </w:r>
     </w:p>
     <w:p>
@@ -20629,6 +21311,105 @@
         <w:jc w:val="both"/>
         <w:rPr>
           <w:rFonts w:ascii="Arial" w:hAnsi="Arial" w:cs="Arial"/>
+          <w:color w:val="000000"/>
+          <w:sz w:val="20"/>
+          <w:szCs w:val="20"/>
+          <w:shd w:val="clear" w:color="auto" w:fill="FFFFFF"/>
+        </w:rPr>
+      </w:pPr>
+      <w:r>
+        <w:rPr>
+          <w:rFonts w:ascii="Arial" w:hAnsi="Arial" w:cs="Arial"/>
+          <w:color w:val="000000"/>
+          <w:sz w:val="20"/>
+          <w:szCs w:val="20"/>
+          <w:shd w:val="clear" w:color="auto" w:fill="FFFFFF"/>
+        </w:rPr>
+        <w:t>[</w:t>
+      </w:r>
+      <w:r>
+        <w:rPr>
+          <w:rFonts w:ascii="Arial" w:hAnsi="Arial" w:cs="Arial"/>
+          <w:color w:val="000000"/>
+          <w:sz w:val="20"/>
+          <w:szCs w:val="20"/>
+          <w:shd w:val="clear" w:color="auto" w:fill="FFFFFF"/>
+        </w:rPr>
+        <w:t>6</w:t>
+      </w:r>
+      <w:r>
+        <w:rPr>
+          <w:rFonts w:ascii="Arial" w:hAnsi="Arial" w:cs="Arial"/>
+          <w:color w:val="000000"/>
+          <w:sz w:val="20"/>
+          <w:szCs w:val="20"/>
+          <w:shd w:val="clear" w:color="auto" w:fill="FFFFFF"/>
+        </w:rPr>
+        <w:t>]"</w:t>
+      </w:r>
+      <w:proofErr w:type="spellStart"/>
+      <w:r>
+        <w:rPr>
+          <w:rFonts w:ascii="Arial" w:hAnsi="Arial" w:cs="Arial"/>
+          <w:color w:val="000000"/>
+          <w:sz w:val="20"/>
+          <w:szCs w:val="20"/>
+          <w:shd w:val="clear" w:color="auto" w:fill="FFFFFF"/>
+        </w:rPr>
+        <w:t>omp_get_wtime</w:t>
+      </w:r>
+      <w:proofErr w:type="spellEnd"/>
+      <w:r>
+        <w:rPr>
+          <w:rFonts w:ascii="Arial" w:hAnsi="Arial" w:cs="Arial"/>
+          <w:color w:val="000000"/>
+          <w:sz w:val="20"/>
+          <w:szCs w:val="20"/>
+          <w:shd w:val="clear" w:color="auto" w:fill="FFFFFF"/>
+        </w:rPr>
+        <w:t xml:space="preserve">", Msdn.microsoft.com, 2018. </w:t>
+      </w:r>
+      <w:proofErr w:type="gramStart"/>
+      <w:r>
+        <w:rPr>
+          <w:rFonts w:ascii="Arial" w:hAnsi="Arial" w:cs="Arial"/>
+          <w:color w:val="000000"/>
+          <w:sz w:val="20"/>
+          <w:szCs w:val="20"/>
+          <w:shd w:val="clear" w:color="auto" w:fill="FFFFFF"/>
+        </w:rPr>
+        <w:t>[Online].</w:t>
+      </w:r>
+      <w:proofErr w:type="gramEnd"/>
+      <w:r>
+        <w:rPr>
+          <w:rFonts w:ascii="Arial" w:hAnsi="Arial" w:cs="Arial"/>
+          <w:color w:val="000000"/>
+          <w:sz w:val="20"/>
+          <w:szCs w:val="20"/>
+          <w:shd w:val="clear" w:color="auto" w:fill="FFFFFF"/>
+        </w:rPr>
+        <w:t xml:space="preserve"> Available: https://msdn.microsoft.com/en-us/library/t3282fe5.aspx. </w:t>
+      </w:r>
+      <w:proofErr w:type="gramStart"/>
+      <w:r>
+        <w:rPr>
+          <w:rFonts w:ascii="Arial" w:hAnsi="Arial" w:cs="Arial"/>
+          <w:color w:val="000000"/>
+          <w:sz w:val="20"/>
+          <w:szCs w:val="20"/>
+          <w:shd w:val="clear" w:color="auto" w:fill="FFFFFF"/>
+        </w:rPr>
+        <w:t>[Accessed: 22- May- 2018].</w:t>
+      </w:r>
+      <w:proofErr w:type="gramEnd"/>
+    </w:p>
+    <w:p>
+      <w:pPr>
+        <w:spacing w:line="240" w:lineRule="auto"/>
+        <w:jc w:val="both"/>
+        <w:rPr>
+          <w:rFonts w:ascii="Arial" w:hAnsi="Arial" w:cs="Arial"/>
           <w:b/>
           <w:sz w:val="24"/>
           <w:szCs w:val="24"/>
@@ -20664,7 +21445,25 @@
           <w:szCs w:val="20"/>
           <w:lang w:val="en-AU"/>
         </w:rPr>
-        <w:t>Complete work can be viewed from either of both links:</w:t>
+        <w:t xml:space="preserve">Complete </w:t>
+      </w:r>
+      <w:r>
+        <w:rPr>
+          <w:rFonts w:ascii="Arial" w:hAnsi="Arial" w:cs="Arial"/>
+          <w:sz w:val="20"/>
+          <w:szCs w:val="20"/>
+          <w:lang w:val="en-AU"/>
+        </w:rPr>
+        <w:t>project</w:t>
+      </w:r>
+      <w:r>
+        <w:rPr>
+          <w:rFonts w:ascii="Arial" w:hAnsi="Arial" w:cs="Arial"/>
+          <w:sz w:val="20"/>
+          <w:szCs w:val="20"/>
+          <w:lang w:val="en-AU"/>
+        </w:rPr>
+        <w:t xml:space="preserve"> can be viewed from either of both links:</w:t>
       </w:r>
     </w:p>
     <w:p>
@@ -20677,10 +21476,12 @@
         <w:spacing w:line="240" w:lineRule="auto"/>
         <w:jc w:val="both"/>
         <w:rPr>
+          <w:rStyle w:val="Hyperlink"/>
           <w:rFonts w:ascii="Arial" w:eastAsia="Times New Roman" w:hAnsi="Arial" w:cs="Arial"/>
           <w:color w:val="000000"/>
           <w:sz w:val="20"/>
           <w:szCs w:val="20"/>
+          <w:u w:val="none"/>
         </w:rPr>
       </w:pPr>
       <w:hyperlink r:id="rId46" w:history="1">
@@ -20733,21 +21534,6 @@
           <w:color w:val="000000"/>
           <w:sz w:val="20"/>
           <w:szCs w:val="20"/>
-        </w:rPr>
-      </w:pPr>
-      <w:bookmarkStart w:id="0" w:name="_GoBack"/>
-      <w:bookmarkEnd w:id="0"/>
-    </w:p>
-    <w:p>
-      <w:pPr>
-        <w:spacing w:line="240" w:lineRule="auto"/>
-        <w:jc w:val="both"/>
-        <w:rPr>
-          <w:rFonts w:ascii="Arial" w:hAnsi="Arial" w:cs="Arial"/>
-          <w:b/>
-          <w:sz w:val="20"/>
-          <w:szCs w:val="20"/>
-          <w:lang w:val="en-AU"/>
         </w:rPr>
       </w:pPr>
     </w:p>
@@ -20821,7 +21607,7 @@
           <w:rPr>
             <w:noProof/>
           </w:rPr>
-          <w:t>13</w:t>
+          <w:t>14</w:t>
         </w:r>
         <w:r>
           <w:rPr>
@@ -22008,6 +22794,18 @@
       <w:szCs w:val="16"/>
     </w:rPr>
   </w:style>
+  <w:style w:type="character" w:styleId="FollowedHyperlink">
+    <w:name w:val="FollowedHyperlink"/>
+    <w:basedOn w:val="DefaultParagraphFont"/>
+    <w:uiPriority w:val="99"/>
+    <w:semiHidden/>
+    <w:unhideWhenUsed/>
+    <w:rsid w:val="001E1B7A"/>
+    <w:rPr>
+      <w:color w:val="800080" w:themeColor="followedHyperlink"/>
+      <w:u w:val="single"/>
+    </w:rPr>
+  </w:style>
 </w:styles>
 </file>
 
@@ -22388,6 +23186,18 @@
       <w:szCs w:val="16"/>
     </w:rPr>
   </w:style>
+  <w:style w:type="character" w:styleId="FollowedHyperlink">
+    <w:name w:val="FollowedHyperlink"/>
+    <w:basedOn w:val="DefaultParagraphFont"/>
+    <w:uiPriority w:val="99"/>
+    <w:semiHidden/>
+    <w:unhideWhenUsed/>
+    <w:rsid w:val="001E1B7A"/>
+    <w:rPr>
+      <w:color w:val="800080" w:themeColor="followedHyperlink"/>
+      <w:u w:val="single"/>
+    </w:rPr>
+  </w:style>
 </w:styles>
 </file>
 

</xml_diff>